<commit_message>
RELATÓRIO: "Descrição do Projeto" e começo "Arquitetura do Projeto"
</commit_message>
<xml_diff>
--- a/Relatorio_POO_21606_21607.docx
+++ b/Relatorio_POO_21606_21607.docx
@@ -1165,7 +1165,6 @@
                 <w:lang w:eastAsia="pt-PT"/>
               </w:rPr>
             </w:pPr>
-            <w:proofErr w:type="gramStart"/>
             <w:r>
               <w:rPr>
                 <w:rFonts w:ascii="Times" w:hAnsi="Times" w:cs="Times"/>
@@ -1174,18 +1173,7 @@
                 <w:szCs w:val="32"/>
                 <w:lang w:eastAsia="pt-PT"/>
               </w:rPr>
-              <w:t>Email :</w:t>
-            </w:r>
-            <w:proofErr w:type="gramEnd"/>
-            <w:r>
-              <w:rPr>
-                <w:rFonts w:ascii="Times" w:hAnsi="Times" w:cs="Times"/>
-                <w:color w:val="000000"/>
-                <w:sz w:val="32"/>
-                <w:szCs w:val="32"/>
-                <w:lang w:eastAsia="pt-PT"/>
-              </w:rPr>
-              <w:t xml:space="preserve"> </w:t>
+              <w:t xml:space="preserve">Email : </w:t>
             </w:r>
             <w:r>
               <w:rPr>
@@ -1439,7 +1427,6 @@
                 <w:szCs w:val="22"/>
               </w:rPr>
             </w:pPr>
-            <w:proofErr w:type="gramStart"/>
             <w:r>
               <w:rPr>
                 <w:rFonts w:ascii="Times" w:hAnsi="Times" w:cs="Times"/>
@@ -1450,7 +1437,6 @@
               </w:rPr>
               <w:t>Email :</w:t>
             </w:r>
-            <w:proofErr w:type="gramEnd"/>
             <w:r>
               <w:rPr>
                 <w:rFonts w:ascii="Times" w:hAnsi="Times" w:cs="Times"/>
@@ -1720,6 +1706,12 @@
         </w:rPr>
         <w:t>e a parte referente à lógica em si.</w:t>
       </w:r>
+      <w:r>
+        <w:rPr>
+          <w:szCs w:val="22"/>
+        </w:rPr>
+        <w:t xml:space="preserve"> Para todo desenvolvimento foi utilizado git com o repositório no github. </w:t>
+      </w:r>
     </w:p>
     <w:p>
       <w:pPr>
@@ -1732,83 +1724,104 @@
         <w:rPr>
           <w:szCs w:val="22"/>
         </w:rPr>
-        <w:t>Em relação à parte gráfica, a “</w:t>
-      </w:r>
-      <w:proofErr w:type="spellStart"/>
+        <w:t xml:space="preserve">Em relação à parte gráfica, a “Main Class” é uma janela (JFrame) composto por três botões (JButton) e um </w:t>
+      </w:r>
       <w:r>
         <w:rPr>
           <w:szCs w:val="22"/>
         </w:rPr>
-        <w:t>Main</w:t>
-      </w:r>
-      <w:proofErr w:type="spellEnd"/>
-      <w:r>
+        <w:t>menu (JMenuBar). As opções disponíveis do menu (JMenuItem) permitem aceder às mesmas janelas que os três botões principais e além disso permite aceder ao “Acerca De”.</w:t>
+      </w:r>
+    </w:p>
+    <w:p>
+      <w:pPr>
+        <w:spacing w:before="120"/>
         <w:rPr>
           <w:szCs w:val="22"/>
         </w:rPr>
-        <w:t xml:space="preserve"> Class” é uma janela (</w:t>
-      </w:r>
-      <w:proofErr w:type="spellStart"/>
+      </w:pPr>
       <w:r>
         <w:rPr>
           <w:szCs w:val="22"/>
         </w:rPr>
-        <w:t>JFrame</w:t>
-      </w:r>
-      <w:proofErr w:type="spellEnd"/>
-      <w:r>
+        <w:t>Os botões principais são:</w:t>
+      </w:r>
+    </w:p>
+    <w:p>
+      <w:pPr>
+        <w:spacing w:before="120"/>
         <w:rPr>
           <w:szCs w:val="22"/>
         </w:rPr>
-        <w:t>) composto por três botões (</w:t>
-      </w:r>
-      <w:proofErr w:type="spellStart"/>
+      </w:pPr>
       <w:r>
         <w:rPr>
           <w:szCs w:val="22"/>
         </w:rPr>
-        <w:t>JButton</w:t>
-      </w:r>
-      <w:proofErr w:type="spellEnd"/>
+        <w:t>- “</w:t>
+      </w:r>
       <w:r>
         <w:rPr>
           <w:szCs w:val="22"/>
         </w:rPr>
-        <w:t xml:space="preserve">) e um </w:t>
+        <w:t>Configurar Eleição”: abre uma nova janela (JFrame) que permite configurar uma eleição, onde se define o período da mesma e onde aparecem os candidatos e os eleitores com a possibilidade de editar os mesmos.</w:t>
       </w:r>
       <w:r>
         <w:rPr>
           <w:szCs w:val="22"/>
         </w:rPr>
-        <w:t>menu (</w:t>
-      </w:r>
-      <w:proofErr w:type="spellStart"/>
-      <w:r>
+        <w:t xml:space="preserve"> Aqui é possível então criar novos, editar os que já existem, apagar, guardar em ficheiro e ler do ficheiro. No menu de eleitores existe uma funcionalidade de gerar eleitores de forma aleatória mas sempre com nomes, géneros, idade e mesmo fotos de forma coerente.</w:t>
+      </w:r>
+    </w:p>
+    <w:p>
+      <w:pPr>
+        <w:spacing w:before="120"/>
+        <w:jc w:val="left"/>
         <w:rPr>
           <w:szCs w:val="22"/>
         </w:rPr>
-        <w:t>JMenuBar</w:t>
-      </w:r>
-      <w:proofErr w:type="spellEnd"/>
+      </w:pPr>
       <w:r>
         <w:rPr>
           <w:szCs w:val="22"/>
         </w:rPr>
-        <w:t>). As opções disponíveis do menu (</w:t>
-      </w:r>
-      <w:proofErr w:type="spellStart"/>
+        <w:t>- “</w:t>
+      </w:r>
       <w:r>
         <w:rPr>
           <w:szCs w:val="22"/>
         </w:rPr>
-        <w:t>JMenuItem</w:t>
-      </w:r>
-      <w:proofErr w:type="spellEnd"/>
+        <w:t>Votar”:</w:t>
+      </w:r>
       <w:r>
         <w:rPr>
           <w:szCs w:val="22"/>
         </w:rPr>
-        <w:t>) permitem aceder às mesmas janelas que os três botões principais e além disso permite aceder ao “Acerca De”.</w:t>
+        <w:t xml:space="preserve"> </w:t>
+      </w:r>
+      <w:r>
+        <w:rPr>
+          <w:szCs w:val="22"/>
+        </w:rPr>
+        <w:t>abre uma nova janela (JFrame) que permite realizar o voto em si, escolhendo o eleitor e inserindo a password do mesmo</w:t>
+      </w:r>
+      <w:r>
+        <w:rPr>
+          <w:szCs w:val="22"/>
+        </w:rPr>
+        <w:t>. Aqui é feito verificação se o eleitor em questão já realizou ou n</w:t>
+      </w:r>
+      <w:r>
+        <w:rPr>
+          <w:szCs w:val="22"/>
+        </w:rPr>
+        <w:t>ão</w:t>
+      </w:r>
+      <w:r>
+        <w:rPr>
+          <w:szCs w:val="22"/>
+        </w:rPr>
+        <w:t xml:space="preserve"> voto na eleição ativa.</w:t>
       </w:r>
     </w:p>
     <w:p>
@@ -1822,7 +1835,25 @@
         <w:rPr>
           <w:szCs w:val="22"/>
         </w:rPr>
-        <w:t>Os botões principais são:</w:t>
+        <w:t>- “</w:t>
+      </w:r>
+      <w:r>
+        <w:rPr>
+          <w:szCs w:val="22"/>
+        </w:rPr>
+        <w:t>Resultados”:</w:t>
+      </w:r>
+      <w:r>
+        <w:rPr>
+          <w:szCs w:val="22"/>
+        </w:rPr>
+        <w:t xml:space="preserve"> abre uma nova janela (JFrame) que permite ver os resultados da eleição</w:t>
+      </w:r>
+      <w:r>
+        <w:rPr>
+          <w:szCs w:val="22"/>
+        </w:rPr>
+        <w:t xml:space="preserve"> em forma de texto e gráficos.</w:t>
       </w:r>
     </w:p>
     <w:p>
@@ -1836,28 +1867,30 @@
         <w:rPr>
           <w:szCs w:val="22"/>
         </w:rPr>
-        <w:t>- “</w:t>
+        <w:t>Toda esta informação é guardada em memória, maioritariamente em ArrayList</w:t>
       </w:r>
       <w:r>
         <w:rPr>
           <w:szCs w:val="22"/>
         </w:rPr>
-        <w:t>Configurar Eleição”: abre uma nova janela (</w:t>
-      </w:r>
-      <w:proofErr w:type="spellStart"/>
-      <w:r>
+        <w:t>s com a possibilidade de guardas estas em ficheiros ou ler do ficheiro para a memória.</w:t>
+      </w:r>
+    </w:p>
+    <w:p>
+      <w:pPr>
+        <w:spacing w:before="120"/>
         <w:rPr>
           <w:szCs w:val="22"/>
         </w:rPr>
-        <w:t>JFrame</w:t>
-      </w:r>
-      <w:proofErr w:type="spellEnd"/>
-      <w:r>
+      </w:pPr>
+    </w:p>
+    <w:p>
+      <w:pPr>
+        <w:spacing w:before="120"/>
         <w:rPr>
           <w:szCs w:val="22"/>
         </w:rPr>
-        <w:t>) que permite configurar uma eleição, onde se define o período da mesma e onde aparecem os candidatos e os eleitores com a possibilidade de editar os mesmos (criar, apagar, guardar, abrir).</w:t>
-      </w:r>
+      </w:pPr>
     </w:p>
     <w:p>
       <w:pPr>
@@ -1866,212 +1899,1559 @@
           <w:szCs w:val="22"/>
         </w:rPr>
       </w:pPr>
-      <w:r>
+    </w:p>
+    <w:p>
+      <w:pPr>
+        <w:spacing w:before="120"/>
         <w:rPr>
           <w:szCs w:val="22"/>
         </w:rPr>
-        <w:t>- “</w:t>
-      </w:r>
-      <w:r>
+      </w:pPr>
+    </w:p>
+    <w:p>
+      <w:pPr>
+        <w:spacing w:before="120"/>
         <w:rPr>
           <w:szCs w:val="22"/>
         </w:rPr>
-        <w:t>Votar”:</w:t>
-      </w:r>
-      <w:r>
+      </w:pPr>
+    </w:p>
+    <w:p>
+      <w:pPr>
+        <w:spacing w:before="120"/>
         <w:rPr>
           <w:szCs w:val="22"/>
         </w:rPr>
-        <w:t xml:space="preserve"> </w:t>
-      </w:r>
-      <w:r>
-        <w:rPr>
-          <w:szCs w:val="22"/>
-        </w:rPr>
-        <w:t>abre uma nova janela (</w:t>
-      </w:r>
-      <w:proofErr w:type="spellStart"/>
-      <w:r>
-        <w:rPr>
-          <w:szCs w:val="22"/>
-        </w:rPr>
-        <w:t>JFrame</w:t>
-      </w:r>
-      <w:proofErr w:type="spellEnd"/>
-      <w:r>
-        <w:rPr>
-          <w:szCs w:val="22"/>
-        </w:rPr>
-        <w:t xml:space="preserve">) que </w:t>
-      </w:r>
-      <w:r>
-        <w:rPr>
-          <w:szCs w:val="22"/>
-        </w:rPr>
-        <w:t>permite realizar o voto em si, escolhendo o eleitor e inserindo a password do mesmo</w:t>
-      </w:r>
+      </w:pPr>
     </w:p>
     <w:p>
       <w:pPr>
         <w:spacing w:before="120"/>
-        <w:rPr>
-          <w:szCs w:val="22"/>
-        </w:rPr>
-      </w:pPr>
-      <w:r>
-        <w:rPr>
-          <w:szCs w:val="22"/>
-        </w:rPr>
-        <w:t>- “</w:t>
-      </w:r>
-      <w:r>
-        <w:rPr>
-          <w:szCs w:val="22"/>
-        </w:rPr>
-        <w:t>Resultados”:</w:t>
-      </w:r>
-      <w:r>
-        <w:rPr>
-          <w:szCs w:val="22"/>
-        </w:rPr>
-        <w:t xml:space="preserve"> </w:t>
-      </w:r>
-      <w:r>
-        <w:rPr>
-          <w:szCs w:val="22"/>
-        </w:rPr>
-        <w:t>abre uma nova janela (</w:t>
-      </w:r>
-      <w:proofErr w:type="spellStart"/>
-      <w:r>
-        <w:rPr>
-          <w:szCs w:val="22"/>
-        </w:rPr>
-        <w:t>JFrame</w:t>
-      </w:r>
-      <w:proofErr w:type="spellEnd"/>
-      <w:r>
-        <w:rPr>
-          <w:szCs w:val="22"/>
-        </w:rPr>
-        <w:t>) que permite</w:t>
-      </w:r>
-      <w:r>
-        <w:rPr>
-          <w:szCs w:val="22"/>
-        </w:rPr>
-        <w:t xml:space="preserve"> ver os resultados da eleição</w:t>
-      </w:r>
+      </w:pPr>
+    </w:p>
+    <w:p>
+      <w:pPr>
+        <w:pStyle w:val="Ttulo1"/>
+      </w:pPr>
+      <w:bookmarkStart w:id="2" w:name="_Toc510611626"/>
+      <w:r>
+        <w:lastRenderedPageBreak/>
+        <w:t>Arquite</w:t>
+      </w:r>
+      <w:r>
+        <w:t>tura da aplicação</w:t>
+      </w:r>
+      <w:bookmarkEnd w:id="2"/>
     </w:p>
     <w:p>
       <w:pPr>
         <w:spacing w:before="120"/>
         <w:rPr>
-          <w:szCs w:val="22"/>
-        </w:rPr>
-      </w:pPr>
+          <w:color w:val="70AD47" w:themeColor="accent6"/>
+        </w:rPr>
+      </w:pPr>
+      <w:r>
+        <w:rPr>
+          <w:color w:val="70AD47" w:themeColor="accent6"/>
+        </w:rPr>
+        <w:t>Como se encontra estruturado o código da aplicação,</w:t>
+      </w:r>
     </w:p>
     <w:p>
       <w:pPr>
         <w:spacing w:before="120"/>
-      </w:pPr>
-    </w:p>
-    <w:p>
-      <w:pPr>
-        <w:pStyle w:val="Ttulo1"/>
-      </w:pPr>
-      <w:bookmarkStart w:id="2" w:name="_Toc510611626"/>
-      <w:r>
-        <w:t>Arquite</w:t>
-      </w:r>
-      <w:r>
-        <w:t>tura da aplicação</w:t>
-      </w:r>
-      <w:bookmarkEnd w:id="2"/>
-    </w:p>
-    <w:p>
-      <w:pPr>
+        <w:rPr>
+          <w:color w:val="70AD47" w:themeColor="accent6"/>
+        </w:rPr>
+      </w:pPr>
+      <w:r>
+        <w:rPr>
+          <w:color w:val="70AD47" w:themeColor="accent6"/>
+        </w:rPr>
+        <w:t>Descrição geral das bibliotecas de classes (packages)</w:t>
+      </w:r>
+    </w:p>
+    <w:p>
+      <w:pPr>
+        <w:spacing w:before="120"/>
+        <w:rPr>
+          <w:color w:val="70AD47" w:themeColor="accent6"/>
+        </w:rPr>
+      </w:pPr>
+      <w:r>
+        <w:rPr>
+          <w:color w:val="70AD47" w:themeColor="accent6"/>
+        </w:rPr>
+        <w:t>Diagrama de classes</w:t>
+      </w:r>
+    </w:p>
+    <w:p>
+      <w:pPr>
+        <w:spacing w:before="120"/>
+        <w:rPr>
+          <w:color w:val="70AD47" w:themeColor="accent6"/>
+        </w:rPr>
+      </w:pPr>
+      <w:r>
+        <w:rPr>
+          <w:color w:val="70AD47" w:themeColor="accent6"/>
+        </w:rPr>
+        <w:t>Descrição detalhada de cada classe ou interface e justificação da sua existência:</w:t>
+      </w:r>
+    </w:p>
+    <w:p>
+      <w:pPr>
+        <w:spacing w:before="120"/>
+        <w:rPr>
+          <w:color w:val="70AD47" w:themeColor="accent6"/>
+        </w:rPr>
+      </w:pPr>
+      <w:r>
+        <w:rPr>
+          <w:color w:val="70AD47" w:themeColor="accent6"/>
+        </w:rPr>
+        <w:t>Justificação da sua existência e a forma como foi construída (herança e/ou composição)</w:t>
+      </w:r>
+    </w:p>
+    <w:p>
+      <w:pPr>
+        <w:spacing w:before="120"/>
+        <w:rPr>
+          <w:color w:val="70AD47" w:themeColor="accent6"/>
+        </w:rPr>
+      </w:pPr>
+      <w:r>
+        <w:rPr>
+          <w:color w:val="70AD47" w:themeColor="accent6"/>
+        </w:rPr>
+        <w:t>Descrição dos atributos</w:t>
+      </w:r>
+    </w:p>
+    <w:p>
+      <w:pPr>
+        <w:spacing w:before="120"/>
+        <w:rPr>
+          <w:color w:val="70AD47" w:themeColor="accent6"/>
+        </w:rPr>
+      </w:pPr>
+      <w:r>
+        <w:rPr>
+          <w:color w:val="70AD47" w:themeColor="accent6"/>
+        </w:rPr>
+        <w:t>Descrição dos métodos</w:t>
+      </w:r>
+    </w:p>
+    <w:p>
+      <w:pPr>
+        <w:spacing w:before="120"/>
+      </w:pPr>
+    </w:p>
+    <w:p>
+      <w:pPr>
+        <w:spacing w:before="120"/>
+      </w:pPr>
+      <w:r>
+        <w:t xml:space="preserve">O projeto está dividido em 9 packages de forma a toda a informação estar dividida e organizada. </w:t>
+      </w:r>
+    </w:p>
+    <w:p>
+      <w:pPr>
+        <w:pStyle w:val="PargrafodaLista"/>
         <w:numPr>
           <w:ilvl w:val="0"/>
-          <w:numId w:val="7"/>
+          <w:numId w:val="11"/>
         </w:numPr>
         <w:spacing w:before="120"/>
       </w:pPr>
       <w:r>
-        <w:t>Como se encontra estruturado o código da aplicação,</w:t>
-      </w:r>
-    </w:p>
-    <w:p>
-      <w:pPr>
+        <w:t>beanbuilder</w:t>
+      </w:r>
+    </w:p>
+    <w:p>
+      <w:pPr>
+        <w:pStyle w:val="PargrafodaLista"/>
         <w:numPr>
           <w:ilvl w:val="0"/>
-          <w:numId w:val="7"/>
+          <w:numId w:val="11"/>
         </w:numPr>
         <w:spacing w:before="120"/>
       </w:pPr>
       <w:r>
-        <w:t>Descrição geral das bibliotecas de classes (packages)</w:t>
-      </w:r>
-    </w:p>
-    <w:p>
-      <w:pPr>
+        <w:t>candidate</w:t>
+      </w:r>
+    </w:p>
+    <w:p>
+      <w:pPr>
+        <w:pStyle w:val="PargrafodaLista"/>
         <w:numPr>
           <w:ilvl w:val="0"/>
-          <w:numId w:val="7"/>
+          <w:numId w:val="11"/>
         </w:numPr>
         <w:spacing w:before="120"/>
       </w:pPr>
       <w:r>
-        <w:t>Diagrama de classes</w:t>
-      </w:r>
-    </w:p>
-    <w:p>
-      <w:pPr>
+        <w:t>election</w:t>
+      </w:r>
+    </w:p>
+    <w:p>
+      <w:pPr>
+        <w:pStyle w:val="PargrafodaLista"/>
         <w:numPr>
           <w:ilvl w:val="0"/>
-          <w:numId w:val="7"/>
+          <w:numId w:val="11"/>
         </w:numPr>
         <w:spacing w:before="120"/>
       </w:pPr>
       <w:r>
-        <w:t>Descrição detalhada de cada classe ou interface e justificação da sua existência:</w:t>
-      </w:r>
-    </w:p>
-    <w:p>
-      <w:pPr>
+        <w:t>elector</w:t>
+      </w:r>
+    </w:p>
+    <w:p>
+      <w:pPr>
+        <w:pStyle w:val="PargrafodaLista"/>
         <w:numPr>
-          <w:ilvl w:val="1"/>
-          <w:numId w:val="7"/>
+          <w:ilvl w:val="0"/>
+          <w:numId w:val="11"/>
         </w:numPr>
         <w:spacing w:before="120"/>
       </w:pPr>
       <w:r>
-        <w:t>Justificação da sua existência e a forma como foi construída (herança e/ou composição)</w:t>
-      </w:r>
-    </w:p>
-    <w:p>
-      <w:pPr>
+        <w:t>gui</w:t>
+      </w:r>
+    </w:p>
+    <w:p>
+      <w:pPr>
+        <w:pStyle w:val="PargrafodaLista"/>
         <w:numPr>
-          <w:ilvl w:val="1"/>
-          <w:numId w:val="7"/>
+          <w:ilvl w:val="0"/>
+          <w:numId w:val="11"/>
         </w:numPr>
         <w:spacing w:before="120"/>
       </w:pPr>
       <w:r>
-        <w:t>Descrição dos atributos</w:t>
-      </w:r>
-    </w:p>
-    <w:p>
-      <w:pPr>
+        <w:t>multimedia</w:t>
+      </w:r>
+    </w:p>
+    <w:p>
+      <w:pPr>
+        <w:pStyle w:val="PargrafodaLista"/>
         <w:numPr>
-          <w:ilvl w:val="1"/>
-          <w:numId w:val="7"/>
+          <w:ilvl w:val="0"/>
+          <w:numId w:val="11"/>
         </w:numPr>
         <w:spacing w:before="120"/>
       </w:pPr>
       <w:r>
-        <w:t>Descrição dos métodos</w:t>
-      </w:r>
+        <w:t>utils</w:t>
+      </w:r>
+    </w:p>
+    <w:p>
+      <w:pPr>
+        <w:pStyle w:val="PargrafodaLista"/>
+        <w:numPr>
+          <w:ilvl w:val="0"/>
+          <w:numId w:val="11"/>
+        </w:numPr>
+        <w:spacing w:before="120"/>
+      </w:pPr>
+      <w:r>
+        <w:t>enums</w:t>
+      </w:r>
+    </w:p>
+    <w:p>
+      <w:pPr>
+        <w:pStyle w:val="PargrafodaLista"/>
+        <w:numPr>
+          <w:ilvl w:val="0"/>
+          <w:numId w:val="11"/>
+        </w:numPr>
+        <w:spacing w:before="120"/>
+      </w:pPr>
+      <w:r>
+        <w:t>interfaces</w:t>
+      </w:r>
+    </w:p>
+    <w:p>
+      <w:pPr>
+        <w:spacing w:before="120"/>
+      </w:pPr>
+      <w:r>
+        <w:t>O package “beanbuilder” é destinado a construir objetos de determinadas classes de forma aleatória. De momento só é usado para construir um Eleitor de forma aleatória</w:t>
+      </w:r>
+      <w:r>
+        <w:t xml:space="preserve"> e é composto por um método:</w:t>
+      </w:r>
+    </w:p>
+    <w:p>
+      <w:pPr>
+        <w:pStyle w:val="PargrafodaLista"/>
+        <w:numPr>
+          <w:ilvl w:val="0"/>
+          <w:numId w:val="15"/>
+        </w:numPr>
+        <w:spacing w:before="120"/>
+      </w:pPr>
+      <w:r>
+        <w:rPr>
+          <w:b/>
+          <w:bCs/>
+        </w:rPr>
+        <w:t>ElectorBean buildRandomElectorBean():</w:t>
+      </w:r>
+      <w:r>
+        <w:t xml:space="preserve"> pega nas funções da classe Generate Utils e gera um eleitor de forma aleatória.</w:t>
+      </w:r>
+    </w:p>
+    <w:p>
+      <w:pPr>
+        <w:spacing w:before="120"/>
+      </w:pPr>
+    </w:p>
+    <w:p>
+      <w:pPr>
+        <w:spacing w:before="120"/>
+      </w:pPr>
+      <w:r>
+        <w:t xml:space="preserve">O package “candidate” é onde se encontra toda a informação dos candidatos em si. Está presente a classe “CandidateBean” </w:t>
+      </w:r>
+      <w:r>
+        <w:t xml:space="preserve">que implementa </w:t>
+      </w:r>
+      <w:r>
+        <w:rPr>
+          <w:i/>
+          <w:iCs/>
+        </w:rPr>
+        <w:t>Serializable</w:t>
+      </w:r>
+      <w:r>
+        <w:t xml:space="preserve"> </w:t>
+      </w:r>
+      <w:r>
+        <w:t>e</w:t>
+      </w:r>
+      <w:r>
+        <w:t xml:space="preserve"> é</w:t>
+      </w:r>
+      <w:r>
+        <w:t xml:space="preserve"> composta </w:t>
+      </w:r>
+      <w:r>
+        <w:t xml:space="preserve">pelos atributos: </w:t>
+      </w:r>
+    </w:p>
+    <w:p>
+      <w:pPr>
+        <w:pStyle w:val="PargrafodaLista"/>
+        <w:numPr>
+          <w:ilvl w:val="0"/>
+          <w:numId w:val="12"/>
+        </w:numPr>
+        <w:spacing w:before="120"/>
+      </w:pPr>
+      <w:r>
+        <w:rPr>
+          <w:b/>
+          <w:bCs/>
+        </w:rPr>
+        <w:t>String name:</w:t>
+      </w:r>
+      <w:r>
+        <w:t xml:space="preserve"> guarda o nome;</w:t>
+      </w:r>
+    </w:p>
+    <w:p>
+      <w:pPr>
+        <w:pStyle w:val="PargrafodaLista"/>
+        <w:numPr>
+          <w:ilvl w:val="0"/>
+          <w:numId w:val="12"/>
+        </w:numPr>
+        <w:spacing w:before="120"/>
+      </w:pPr>
+      <w:r>
+        <w:rPr>
+          <w:b/>
+          <w:bCs/>
+        </w:rPr>
+        <w:t>String initials:</w:t>
+      </w:r>
+      <w:r>
+        <w:t xml:space="preserve">  guarda a sigla;</w:t>
+      </w:r>
+    </w:p>
+    <w:p>
+      <w:pPr>
+        <w:pStyle w:val="PargrafodaLista"/>
+        <w:numPr>
+          <w:ilvl w:val="0"/>
+          <w:numId w:val="12"/>
+        </w:numPr>
+        <w:spacing w:before="120"/>
+      </w:pPr>
+      <w:r>
+        <w:rPr>
+          <w:b/>
+          <w:bCs/>
+        </w:rPr>
+        <w:t>Int votes:</w:t>
+      </w:r>
+      <w:r>
+        <w:t xml:space="preserve"> guarda a quantidade de votos numa determinada eleição</w:t>
+      </w:r>
+      <w:r>
+        <w:t>;</w:t>
+      </w:r>
+    </w:p>
+    <w:p>
+      <w:pPr>
+        <w:pStyle w:val="PargrafodaLista"/>
+        <w:numPr>
+          <w:ilvl w:val="0"/>
+          <w:numId w:val="12"/>
+        </w:numPr>
+        <w:spacing w:before="120"/>
+      </w:pPr>
+      <w:r>
+        <w:rPr>
+          <w:b/>
+          <w:bCs/>
+        </w:rPr>
+        <w:t>ImageIcon photo</w:t>
+      </w:r>
+      <w:r>
+        <w:t>: guarda a fotografia</w:t>
+      </w:r>
+      <w:r>
+        <w:t xml:space="preserve">; </w:t>
+      </w:r>
+    </w:p>
+    <w:p>
+      <w:pPr>
+        <w:spacing w:before="120"/>
+      </w:pPr>
+      <w:r>
+        <w:t>e pelos métodos</w:t>
+      </w:r>
+      <w:r>
+        <w:t>:</w:t>
+      </w:r>
+    </w:p>
+    <w:p>
+      <w:pPr>
+        <w:pStyle w:val="PargrafodaLista"/>
+        <w:numPr>
+          <w:ilvl w:val="0"/>
+          <w:numId w:val="14"/>
+        </w:numPr>
+        <w:spacing w:before="120"/>
+      </w:pPr>
+      <w:r>
+        <w:t>construtores, getters &amp; setters</w:t>
+      </w:r>
+      <w:r>
+        <w:t>;</w:t>
+      </w:r>
+      <w:r>
+        <w:t xml:space="preserve"> </w:t>
+      </w:r>
+    </w:p>
+    <w:p>
+      <w:pPr>
+        <w:spacing w:before="120"/>
+      </w:pPr>
+    </w:p>
+    <w:p>
+      <w:pPr>
+        <w:spacing w:before="120"/>
+      </w:pPr>
+    </w:p>
+    <w:p>
+      <w:pPr>
+        <w:spacing w:before="120"/>
+      </w:pPr>
+    </w:p>
+    <w:p>
+      <w:pPr>
+        <w:spacing w:before="120"/>
+      </w:pPr>
+    </w:p>
+    <w:p>
+      <w:pPr>
+        <w:spacing w:before="120"/>
+      </w:pPr>
+    </w:p>
+    <w:p>
+      <w:pPr>
+        <w:spacing w:before="120"/>
+      </w:pPr>
+      <w:r>
+        <w:t xml:space="preserve">e a classe “CandidateList” </w:t>
+      </w:r>
+      <w:r>
+        <w:t xml:space="preserve">que implementa </w:t>
+      </w:r>
+      <w:r>
+        <w:rPr>
+          <w:i/>
+          <w:iCs/>
+        </w:rPr>
+        <w:t>FileManager</w:t>
+      </w:r>
+      <w:r>
+        <w:rPr>
+          <w:i/>
+          <w:iCs/>
+        </w:rPr>
+        <w:t xml:space="preserve"> e</w:t>
+      </w:r>
+      <w:r>
+        <w:rPr>
+          <w:i/>
+          <w:iCs/>
+        </w:rPr>
+        <w:t xml:space="preserve"> Serializable</w:t>
+      </w:r>
+      <w:r>
+        <w:t xml:space="preserve"> </w:t>
+      </w:r>
+      <w:r>
+        <w:t xml:space="preserve">e é </w:t>
+      </w:r>
+      <w:r>
+        <w:t>composta</w:t>
+      </w:r>
+      <w:r>
+        <w:t xml:space="preserve"> </w:t>
+      </w:r>
+      <w:r>
+        <w:t>pelo atributo</w:t>
+      </w:r>
+      <w:r>
+        <w:t>:</w:t>
+      </w:r>
+    </w:p>
+    <w:p>
+      <w:pPr>
+        <w:pStyle w:val="PargrafodaLista"/>
+        <w:numPr>
+          <w:ilvl w:val="0"/>
+          <w:numId w:val="13"/>
+        </w:numPr>
+        <w:spacing w:before="120"/>
+      </w:pPr>
+      <w:r>
+        <w:rPr>
+          <w:b/>
+          <w:bCs/>
+        </w:rPr>
+        <w:t>ArrayList&lt;CandidateBean&gt; candidateList</w:t>
+      </w:r>
+      <w:r>
+        <w:t xml:space="preserve">; </w:t>
+      </w:r>
+    </w:p>
+    <w:p>
+      <w:pPr>
+        <w:spacing w:before="120"/>
+      </w:pPr>
+      <w:r>
+        <w:t xml:space="preserve">e pelos métodos:  </w:t>
+      </w:r>
+    </w:p>
+    <w:p>
+      <w:pPr>
+        <w:pStyle w:val="PargrafodaLista"/>
+        <w:numPr>
+          <w:ilvl w:val="0"/>
+          <w:numId w:val="13"/>
+        </w:numPr>
+        <w:spacing w:before="240" w:after="240" w:line="276" w:lineRule="auto"/>
+      </w:pPr>
+      <w:r>
+        <w:t>construtores, getters &amp; setters</w:t>
+      </w:r>
+      <w:r>
+        <w:t>;</w:t>
+      </w:r>
+      <w:r>
+        <w:t xml:space="preserve"> </w:t>
+      </w:r>
+    </w:p>
+    <w:p>
+      <w:pPr>
+        <w:pStyle w:val="PargrafodaLista"/>
+        <w:numPr>
+          <w:ilvl w:val="0"/>
+          <w:numId w:val="13"/>
+        </w:numPr>
+        <w:spacing w:before="240" w:after="240" w:line="276" w:lineRule="auto"/>
+      </w:pPr>
+      <w:r>
+        <w:rPr>
+          <w:b/>
+          <w:bCs/>
+        </w:rPr>
+        <w:t xml:space="preserve">void </w:t>
+      </w:r>
+      <w:r>
+        <w:rPr>
+          <w:b/>
+          <w:bCs/>
+        </w:rPr>
+        <w:t>resetAllCandidateVotes()</w:t>
+      </w:r>
+      <w:r>
+        <w:rPr>
+          <w:b/>
+          <w:bCs/>
+        </w:rPr>
+        <w:t>:</w:t>
+      </w:r>
+      <w:r>
+        <w:t xml:space="preserve"> aquando uma nova eleição os candidatos </w:t>
+      </w:r>
+      <w:r>
+        <w:t>ficam com os seus votos a 0 permitindo serem reutilizados;</w:t>
+      </w:r>
+    </w:p>
+    <w:p>
+      <w:pPr>
+        <w:pStyle w:val="PargrafodaLista"/>
+        <w:numPr>
+          <w:ilvl w:val="0"/>
+          <w:numId w:val="13"/>
+        </w:numPr>
+        <w:spacing w:before="240" w:after="240" w:line="276" w:lineRule="auto"/>
+      </w:pPr>
+      <w:r>
+        <w:rPr>
+          <w:b/>
+          <w:bCs/>
+        </w:rPr>
+        <w:t>String getGUIListLine(CandidateBean candidateBean):</w:t>
+      </w:r>
+      <w:r>
+        <w:t xml:space="preserve"> retorna uma String formatada para mostrar no GUI;</w:t>
+      </w:r>
+    </w:p>
+    <w:p>
+      <w:pPr>
+        <w:pStyle w:val="PargrafodaLista"/>
+        <w:numPr>
+          <w:ilvl w:val="0"/>
+          <w:numId w:val="13"/>
+        </w:numPr>
+        <w:spacing w:before="240" w:after="240" w:line="276" w:lineRule="auto"/>
+      </w:pPr>
+      <w:r>
+        <w:rPr>
+          <w:b/>
+          <w:bCs/>
+        </w:rPr>
+        <w:t>void deleteCandidateFromList(int id):</w:t>
+      </w:r>
+      <w:r>
+        <w:t xml:space="preserve"> apaga o candidato com index = “id”</w:t>
+      </w:r>
+    </w:p>
+    <w:p>
+      <w:pPr>
+        <w:pStyle w:val="PargrafodaLista"/>
+        <w:numPr>
+          <w:ilvl w:val="0"/>
+          <w:numId w:val="13"/>
+        </w:numPr>
+        <w:spacing w:before="240" w:after="240" w:line="276" w:lineRule="auto"/>
+      </w:pPr>
+      <w:r>
+        <w:rPr>
+          <w:b/>
+          <w:bCs/>
+        </w:rPr>
+        <w:t>int searchCandidateByName(String text):</w:t>
+      </w:r>
+      <w:r>
+        <w:t xml:space="preserve"> procura um candidato pelo nome e retorna o seu index no caso de encontrar;</w:t>
+      </w:r>
+    </w:p>
+    <w:p>
+      <w:pPr>
+        <w:pStyle w:val="PargrafodaLista"/>
+        <w:numPr>
+          <w:ilvl w:val="0"/>
+          <w:numId w:val="13"/>
+        </w:numPr>
+        <w:spacing w:before="240" w:after="240" w:line="276" w:lineRule="auto"/>
+      </w:pPr>
+      <w:r>
+        <w:rPr>
+          <w:b/>
+          <w:bCs/>
+        </w:rPr>
+        <w:t>int searchCandidateByInitials(String text):</w:t>
+      </w:r>
+      <w:r>
+        <w:t xml:space="preserve"> procura um candidato pela sigla e retorna o seu index no caso de encontrar;</w:t>
+      </w:r>
+    </w:p>
+    <w:p>
+      <w:pPr>
+        <w:pStyle w:val="PargrafodaLista"/>
+        <w:numPr>
+          <w:ilvl w:val="0"/>
+          <w:numId w:val="13"/>
+        </w:numPr>
+        <w:spacing w:before="240" w:after="240" w:line="276" w:lineRule="auto"/>
+      </w:pPr>
+      <w:r>
+        <w:rPr>
+          <w:b/>
+          <w:bCs/>
+        </w:rPr>
+        <w:t>void save(String nomeFicheiro):</w:t>
+      </w:r>
+      <w:r>
+        <w:t xml:space="preserve"> guarda o conteúdo da lista num ficheiro;</w:t>
+      </w:r>
+    </w:p>
+    <w:p>
+      <w:pPr>
+        <w:pStyle w:val="PargrafodaLista"/>
+        <w:numPr>
+          <w:ilvl w:val="0"/>
+          <w:numId w:val="13"/>
+        </w:numPr>
+        <w:spacing w:before="240" w:after="240" w:line="276" w:lineRule="auto"/>
+      </w:pPr>
+      <w:r>
+        <w:rPr>
+          <w:b/>
+          <w:bCs/>
+        </w:rPr>
+        <w:t>void load(String nomeFicheiro):</w:t>
+      </w:r>
+      <w:r>
+        <w:t xml:space="preserve"> lê o conteúdo de um ficheiro e passa-o para a lista</w:t>
+      </w:r>
+    </w:p>
+    <w:p>
+      <w:pPr>
+        <w:spacing w:before="240" w:after="240" w:line="276" w:lineRule="auto"/>
+      </w:pPr>
+      <w:r>
+        <w:t>O package “election”</w:t>
+      </w:r>
+      <w:r>
+        <w:t xml:space="preserve"> </w:t>
+      </w:r>
+      <w:r>
+        <w:t>é onde se encontra toda a informação d</w:t>
+      </w:r>
+      <w:r>
+        <w:t>as eleições. Está presente a classe Electio</w:t>
+      </w:r>
+      <w:r>
+        <w:t>n</w:t>
+      </w:r>
+      <w:r>
+        <w:t>Bean</w:t>
+      </w:r>
+      <w:r>
+        <w:t xml:space="preserve"> </w:t>
+      </w:r>
+      <w:r>
+        <w:t xml:space="preserve">que implementa </w:t>
+      </w:r>
+      <w:r>
+        <w:rPr>
+          <w:i/>
+          <w:iCs/>
+        </w:rPr>
+        <w:t>Serializable</w:t>
+      </w:r>
+      <w:r>
+        <w:t xml:space="preserve"> </w:t>
+      </w:r>
+      <w:r>
+        <w:t>e</w:t>
+      </w:r>
+      <w:r>
+        <w:t xml:space="preserve"> é</w:t>
+      </w:r>
+      <w:r>
+        <w:t xml:space="preserve"> </w:t>
+      </w:r>
+      <w:r>
+        <w:t>composta pelos atributos:</w:t>
+      </w:r>
+    </w:p>
+    <w:p>
+      <w:pPr>
+        <w:pStyle w:val="PargrafodaLista"/>
+        <w:numPr>
+          <w:ilvl w:val="0"/>
+          <w:numId w:val="16"/>
+        </w:numPr>
+        <w:spacing w:before="240" w:after="240" w:line="276" w:lineRule="auto"/>
+      </w:pPr>
+      <w:r>
+        <w:rPr>
+          <w:b/>
+          <w:bCs/>
+        </w:rPr>
+        <w:t>String name</w:t>
+      </w:r>
+      <w:r>
+        <w:rPr>
+          <w:b/>
+          <w:bCs/>
+        </w:rPr>
+        <w:t>:</w:t>
+      </w:r>
+      <w:r>
+        <w:t xml:space="preserve"> guarda o nome</w:t>
+      </w:r>
+    </w:p>
+    <w:p>
+      <w:pPr>
+        <w:pStyle w:val="PargrafodaLista"/>
+        <w:numPr>
+          <w:ilvl w:val="0"/>
+          <w:numId w:val="16"/>
+        </w:numPr>
+        <w:spacing w:before="240" w:after="240" w:line="276" w:lineRule="auto"/>
+      </w:pPr>
+      <w:r>
+        <w:rPr>
+          <w:b/>
+          <w:bCs/>
+        </w:rPr>
+        <w:t>ArrayList&lt;ElectorBean&gt; electorList</w:t>
+      </w:r>
+      <w:r>
+        <w:t>: guarda a lista de eleitores</w:t>
+      </w:r>
+      <w:r>
+        <w:t>;</w:t>
+      </w:r>
+    </w:p>
+    <w:p>
+      <w:pPr>
+        <w:pStyle w:val="PargrafodaLista"/>
+        <w:numPr>
+          <w:ilvl w:val="0"/>
+          <w:numId w:val="16"/>
+        </w:numPr>
+        <w:spacing w:before="240" w:after="240" w:line="276" w:lineRule="auto"/>
+      </w:pPr>
+      <w:r>
+        <w:rPr>
+          <w:b/>
+          <w:bCs/>
+        </w:rPr>
+        <w:t>ArrayList&lt;CandidateBean&gt; candidateList</w:t>
+      </w:r>
+      <w:r>
+        <w:t>: guarda a lista de candidatos</w:t>
+      </w:r>
+      <w:r>
+        <w:t>;</w:t>
+      </w:r>
+    </w:p>
+    <w:p>
+      <w:pPr>
+        <w:pStyle w:val="PargrafodaLista"/>
+        <w:numPr>
+          <w:ilvl w:val="0"/>
+          <w:numId w:val="16"/>
+        </w:numPr>
+        <w:spacing w:before="240" w:after="240" w:line="276" w:lineRule="auto"/>
+      </w:pPr>
+      <w:r>
+        <w:rPr>
+          <w:b/>
+          <w:bCs/>
+        </w:rPr>
+        <w:t>LocalDate startDate</w:t>
+      </w:r>
+      <w:r>
+        <w:t>: guarda a data de Inicio</w:t>
+      </w:r>
+      <w:r>
+        <w:t>;</w:t>
+      </w:r>
+    </w:p>
+    <w:p>
+      <w:pPr>
+        <w:pStyle w:val="PargrafodaLista"/>
+        <w:numPr>
+          <w:ilvl w:val="0"/>
+          <w:numId w:val="16"/>
+        </w:numPr>
+        <w:spacing w:before="240" w:after="240" w:line="276" w:lineRule="auto"/>
+      </w:pPr>
+      <w:r>
+        <w:rPr>
+          <w:b/>
+          <w:bCs/>
+        </w:rPr>
+        <w:t>LocalDate endDate</w:t>
+      </w:r>
+      <w:r>
+        <w:t>: guarda a data de Fim</w:t>
+      </w:r>
+      <w:r>
+        <w:t>;</w:t>
+      </w:r>
+    </w:p>
+    <w:p>
+      <w:pPr>
+        <w:pStyle w:val="PargrafodaLista"/>
+        <w:numPr>
+          <w:ilvl w:val="0"/>
+          <w:numId w:val="16"/>
+        </w:numPr>
+        <w:spacing w:before="240" w:after="240" w:line="276" w:lineRule="auto"/>
+      </w:pPr>
+      <w:r>
+        <w:rPr>
+          <w:b/>
+          <w:bCs/>
+        </w:rPr>
+        <w:t>boolean started</w:t>
+      </w:r>
+      <w:r>
+        <w:t>: guarda a verificação se já foi iniciada</w:t>
+      </w:r>
+      <w:r>
+        <w:t>;</w:t>
+      </w:r>
+    </w:p>
+    <w:p>
+      <w:pPr>
+        <w:spacing w:before="240" w:after="240" w:line="276" w:lineRule="auto"/>
+      </w:pPr>
+      <w:r>
+        <w:t>e pelos métodos:</w:t>
+      </w:r>
+    </w:p>
+    <w:p>
+      <w:pPr>
+        <w:pStyle w:val="PargrafodaLista"/>
+        <w:numPr>
+          <w:ilvl w:val="0"/>
+          <w:numId w:val="17"/>
+        </w:numPr>
+        <w:spacing w:before="240" w:after="240" w:line="276" w:lineRule="auto"/>
+      </w:pPr>
+      <w:r>
+        <w:t>construtores, getters &amp; setters</w:t>
+      </w:r>
+      <w:r>
+        <w:t>;</w:t>
+      </w:r>
+      <w:r>
+        <w:t xml:space="preserve"> </w:t>
+      </w:r>
+    </w:p>
+    <w:p>
+      <w:pPr>
+        <w:spacing w:before="240" w:after="240" w:line="276" w:lineRule="auto"/>
+      </w:pPr>
+      <w:r>
+        <w:t xml:space="preserve">e a classe ElectionManager </w:t>
+      </w:r>
+      <w:r>
+        <w:t xml:space="preserve">que implementa </w:t>
+      </w:r>
+      <w:r>
+        <w:rPr>
+          <w:i/>
+          <w:iCs/>
+        </w:rPr>
+        <w:t>FileManager</w:t>
+      </w:r>
+      <w:r>
+        <w:rPr>
+          <w:i/>
+          <w:iCs/>
+        </w:rPr>
+        <w:t xml:space="preserve"> e</w:t>
+      </w:r>
+      <w:r>
+        <w:rPr>
+          <w:i/>
+          <w:iCs/>
+        </w:rPr>
+        <w:t xml:space="preserve"> Serializable</w:t>
+      </w:r>
+      <w:r>
+        <w:t xml:space="preserve"> </w:t>
+      </w:r>
+      <w:r>
+        <w:t xml:space="preserve">e é </w:t>
+      </w:r>
+      <w:r>
+        <w:t>composta pelo atributo</w:t>
+      </w:r>
+      <w:r>
+        <w:t>:</w:t>
+      </w:r>
+    </w:p>
+    <w:p>
+      <w:pPr>
+        <w:pStyle w:val="PargrafodaLista"/>
+        <w:numPr>
+          <w:ilvl w:val="0"/>
+          <w:numId w:val="17"/>
+        </w:numPr>
+        <w:spacing w:before="240" w:after="240" w:line="276" w:lineRule="auto"/>
+      </w:pPr>
+      <w:r>
+        <w:lastRenderedPageBreak/>
+        <w:t>ElectionBean election</w:t>
+      </w:r>
+      <w:r>
+        <w:t>;</w:t>
+      </w:r>
+    </w:p>
+    <w:p>
+      <w:pPr>
+        <w:spacing w:before="240" w:after="240" w:line="276" w:lineRule="auto"/>
+      </w:pPr>
+      <w:r>
+        <w:t>e pelos métodos:</w:t>
+      </w:r>
+    </w:p>
+    <w:p>
+      <w:pPr>
+        <w:pStyle w:val="PargrafodaLista"/>
+        <w:numPr>
+          <w:ilvl w:val="0"/>
+          <w:numId w:val="17"/>
+        </w:numPr>
+        <w:spacing w:before="240" w:after="240" w:line="276" w:lineRule="auto"/>
+      </w:pPr>
+      <w:r>
+        <w:rPr>
+          <w:b/>
+          <w:bCs/>
+        </w:rPr>
+        <w:t>void addBlankCandidate():</w:t>
+      </w:r>
+      <w:r>
+        <w:t xml:space="preserve"> adiciona o candidato fictício “Votar em Branco”</w:t>
+      </w:r>
+    </w:p>
+    <w:p>
+      <w:pPr>
+        <w:pStyle w:val="PargrafodaLista"/>
+        <w:numPr>
+          <w:ilvl w:val="0"/>
+          <w:numId w:val="17"/>
+        </w:numPr>
+        <w:spacing w:before="240" w:after="240" w:line="276" w:lineRule="auto"/>
+      </w:pPr>
+      <w:r>
+        <w:rPr>
+          <w:b/>
+          <w:bCs/>
+        </w:rPr>
+        <w:t>newElection():</w:t>
+      </w:r>
+      <w:r>
+        <w:t xml:space="preserve"> reinicia os votos dos candidatos e os eleitores para estes poderem ser reutilizados em novas eleições;</w:t>
+      </w:r>
+    </w:p>
+    <w:p>
+      <w:pPr>
+        <w:pStyle w:val="PargrafodaLista"/>
+        <w:numPr>
+          <w:ilvl w:val="0"/>
+          <w:numId w:val="17"/>
+        </w:numPr>
+        <w:spacing w:before="240" w:after="240" w:line="276" w:lineRule="auto"/>
+      </w:pPr>
+      <w:r>
+        <w:rPr>
+          <w:b/>
+          <w:bCs/>
+        </w:rPr>
+        <w:t>updateBeanLists():</w:t>
+      </w:r>
+      <w:r>
+        <w:t xml:space="preserve"> atualiza a lista de candidatos e eleitores</w:t>
+      </w:r>
+    </w:p>
+    <w:p>
+      <w:pPr>
+        <w:pStyle w:val="PargrafodaLista"/>
+        <w:numPr>
+          <w:ilvl w:val="0"/>
+          <w:numId w:val="13"/>
+        </w:numPr>
+        <w:spacing w:before="240" w:after="240" w:line="276" w:lineRule="auto"/>
+      </w:pPr>
+      <w:r>
+        <w:rPr>
+          <w:b/>
+          <w:bCs/>
+        </w:rPr>
+        <w:t>void save(String nomeFicheiro):</w:t>
+      </w:r>
+      <w:r>
+        <w:t xml:space="preserve"> guarda o conteúdo da lista num ficheiro;</w:t>
+      </w:r>
+    </w:p>
+    <w:p>
+      <w:pPr>
+        <w:pStyle w:val="PargrafodaLista"/>
+        <w:numPr>
+          <w:ilvl w:val="0"/>
+          <w:numId w:val="13"/>
+        </w:numPr>
+        <w:spacing w:before="240" w:after="240" w:line="276" w:lineRule="auto"/>
+      </w:pPr>
+      <w:r>
+        <w:rPr>
+          <w:b/>
+          <w:bCs/>
+        </w:rPr>
+        <w:t>void load(String nomeFicheiro):</w:t>
+      </w:r>
+      <w:r>
+        <w:t xml:space="preserve"> lê o conteúdo de um ficheiro e passa-o para a lista</w:t>
+      </w:r>
+    </w:p>
+    <w:p>
+      <w:pPr>
+        <w:pStyle w:val="PargrafodaLista"/>
+        <w:spacing w:before="240" w:after="240" w:line="276" w:lineRule="auto"/>
+      </w:pPr>
+    </w:p>
+    <w:p>
+      <w:pPr>
+        <w:spacing w:before="240" w:after="240" w:line="276" w:lineRule="auto"/>
+      </w:pPr>
+      <w:r>
+        <w:t xml:space="preserve">O package “elector” </w:t>
+      </w:r>
+      <w:r>
+        <w:t xml:space="preserve">é onde se encontra toda a informação </w:t>
+      </w:r>
+      <w:r>
+        <w:t xml:space="preserve">dos eleitores. Está presente a classe ElectorBean </w:t>
+      </w:r>
+      <w:r>
+        <w:t xml:space="preserve">que implemente </w:t>
+      </w:r>
+      <w:r>
+        <w:rPr>
+          <w:i/>
+          <w:iCs/>
+        </w:rPr>
+        <w:t>Serializable</w:t>
+      </w:r>
+      <w:r>
+        <w:t xml:space="preserve"> </w:t>
+      </w:r>
+      <w:r>
+        <w:t xml:space="preserve">e é </w:t>
+      </w:r>
+      <w:r>
+        <w:t>composta pelos atributos:</w:t>
+      </w:r>
+    </w:p>
+    <w:p>
+      <w:pPr>
+        <w:pStyle w:val="PargrafodaLista"/>
+        <w:numPr>
+          <w:ilvl w:val="0"/>
+          <w:numId w:val="18"/>
+        </w:numPr>
+        <w:spacing w:before="240" w:after="240" w:line="276" w:lineRule="auto"/>
+      </w:pPr>
+      <w:r>
+        <w:t>String name: guarda o nome;</w:t>
+      </w:r>
+    </w:p>
+    <w:p>
+      <w:pPr>
+        <w:pStyle w:val="PargrafodaLista"/>
+        <w:numPr>
+          <w:ilvl w:val="0"/>
+          <w:numId w:val="18"/>
+        </w:numPr>
+        <w:spacing w:before="240" w:after="240" w:line="276" w:lineRule="auto"/>
+      </w:pPr>
+      <w:r>
+        <w:t>int CC: guarda o CC;</w:t>
+      </w:r>
+    </w:p>
+    <w:p>
+      <w:pPr>
+        <w:pStyle w:val="PargrafodaLista"/>
+        <w:numPr>
+          <w:ilvl w:val="0"/>
+          <w:numId w:val="18"/>
+        </w:numPr>
+        <w:spacing w:before="240" w:after="240" w:line="276" w:lineRule="auto"/>
+      </w:pPr>
+      <w:r>
+        <w:t>char gender: guarda o género (M ou F);</w:t>
+      </w:r>
+    </w:p>
+    <w:p>
+      <w:pPr>
+        <w:pStyle w:val="PargrafodaLista"/>
+        <w:numPr>
+          <w:ilvl w:val="0"/>
+          <w:numId w:val="18"/>
+        </w:numPr>
+        <w:spacing w:before="240" w:after="240" w:line="276" w:lineRule="auto"/>
+      </w:pPr>
+      <w:r>
+        <w:t>LocalDate birthDate: guarda data de nascimento;</w:t>
+      </w:r>
+    </w:p>
+    <w:p>
+      <w:pPr>
+        <w:pStyle w:val="PargrafodaLista"/>
+        <w:numPr>
+          <w:ilvl w:val="0"/>
+          <w:numId w:val="18"/>
+        </w:numPr>
+        <w:spacing w:before="240" w:after="240" w:line="276" w:lineRule="auto"/>
+      </w:pPr>
+      <w:r>
+        <w:t>String password: guarda password;</w:t>
+      </w:r>
+    </w:p>
+    <w:p>
+      <w:pPr>
+        <w:pStyle w:val="PargrafodaLista"/>
+        <w:numPr>
+          <w:ilvl w:val="0"/>
+          <w:numId w:val="18"/>
+        </w:numPr>
+        <w:spacing w:before="240" w:after="240" w:line="276" w:lineRule="auto"/>
+      </w:pPr>
+      <w:r>
+        <w:t>boolean voted: guarda verificação se já votou numa determinada eleição;</w:t>
+      </w:r>
+    </w:p>
+    <w:p>
+      <w:pPr>
+        <w:pStyle w:val="PargrafodaLista"/>
+        <w:numPr>
+          <w:ilvl w:val="0"/>
+          <w:numId w:val="18"/>
+        </w:numPr>
+        <w:spacing w:before="240" w:after="240" w:line="276" w:lineRule="auto"/>
+      </w:pPr>
+      <w:r>
+        <w:t>CandidateBean votedCandidate: guarda em que candidato votou numa determinada eleição;</w:t>
+      </w:r>
+    </w:p>
+    <w:p>
+      <w:pPr>
+        <w:pStyle w:val="PargrafodaLista"/>
+        <w:numPr>
+          <w:ilvl w:val="0"/>
+          <w:numId w:val="18"/>
+        </w:numPr>
+        <w:spacing w:before="240" w:after="240" w:line="276" w:lineRule="auto"/>
+      </w:pPr>
+      <w:r>
+        <w:t>ImageIcon photo: guarda a foto;</w:t>
+      </w:r>
+    </w:p>
+    <w:p>
+      <w:pPr>
+        <w:spacing w:before="240" w:after="240" w:line="276" w:lineRule="auto"/>
+      </w:pPr>
+      <w:r>
+        <w:t>e pelos métodos:</w:t>
+      </w:r>
+    </w:p>
+    <w:p>
+      <w:pPr>
+        <w:pStyle w:val="PargrafodaLista"/>
+        <w:numPr>
+          <w:ilvl w:val="0"/>
+          <w:numId w:val="19"/>
+        </w:numPr>
+        <w:spacing w:before="240" w:after="240" w:line="276" w:lineRule="auto"/>
+      </w:pPr>
+      <w:r>
+        <w:t>construtores, getters &amp; setters</w:t>
+      </w:r>
+      <w:r>
+        <w:t>;</w:t>
+      </w:r>
+      <w:r>
+        <w:t xml:space="preserve"> </w:t>
+      </w:r>
+    </w:p>
+    <w:p>
+      <w:pPr>
+        <w:spacing w:before="240" w:after="240" w:line="276" w:lineRule="auto"/>
+      </w:pPr>
+      <w:r>
+        <w:t xml:space="preserve">e a classe ElectorList </w:t>
+      </w:r>
+      <w:r>
+        <w:t xml:space="preserve">que implementa </w:t>
+      </w:r>
+      <w:r>
+        <w:rPr>
+          <w:i/>
+          <w:iCs/>
+        </w:rPr>
+        <w:t>FileManager</w:t>
+      </w:r>
+      <w:r>
+        <w:rPr>
+          <w:i/>
+          <w:iCs/>
+        </w:rPr>
+        <w:t xml:space="preserve"> e</w:t>
+      </w:r>
+      <w:r>
+        <w:rPr>
+          <w:i/>
+          <w:iCs/>
+        </w:rPr>
+        <w:t xml:space="preserve"> Serializable</w:t>
+      </w:r>
+      <w:r>
+        <w:t xml:space="preserve"> </w:t>
+      </w:r>
+      <w:r>
+        <w:t xml:space="preserve">e é </w:t>
+      </w:r>
+      <w:r>
+        <w:t>composta pelo atributo</w:t>
+      </w:r>
+      <w:r>
+        <w:t>:</w:t>
+      </w:r>
+    </w:p>
+    <w:p>
+      <w:pPr>
+        <w:pStyle w:val="PargrafodaLista"/>
+        <w:numPr>
+          <w:ilvl w:val="0"/>
+          <w:numId w:val="19"/>
+        </w:numPr>
+        <w:spacing w:before="240" w:after="240" w:line="276" w:lineRule="auto"/>
+      </w:pPr>
+      <w:r>
+        <w:t>ArrayList&lt;ElectorBean&gt; electorList;</w:t>
+      </w:r>
+    </w:p>
+    <w:p>
+      <w:pPr>
+        <w:spacing w:before="240" w:after="240" w:line="276" w:lineRule="auto"/>
+      </w:pPr>
+      <w:r>
+        <w:t>e pelos métodos:</w:t>
+      </w:r>
+    </w:p>
+    <w:p>
+      <w:pPr>
+        <w:pStyle w:val="PargrafodaLista"/>
+        <w:numPr>
+          <w:ilvl w:val="0"/>
+          <w:numId w:val="19"/>
+        </w:numPr>
+        <w:spacing w:before="240" w:after="240" w:line="276" w:lineRule="auto"/>
+      </w:pPr>
+      <w:r>
+        <w:t>void resetElectorsVoted()</w:t>
+      </w:r>
+      <w:r>
+        <w:t>: reinicia os eleitores de forma a poderem ser reutilizados numa nova eleição;</w:t>
+      </w:r>
+    </w:p>
+    <w:p>
+      <w:pPr>
+        <w:pStyle w:val="PargrafodaLista"/>
+        <w:numPr>
+          <w:ilvl w:val="0"/>
+          <w:numId w:val="19"/>
+        </w:numPr>
+        <w:spacing w:before="240" w:after="240" w:line="276" w:lineRule="auto"/>
+      </w:pPr>
+      <w:r>
+        <w:t>v</w:t>
+      </w:r>
+      <w:r>
+        <w:t>oid orderArrayListByCC()</w:t>
+      </w:r>
+      <w:r>
+        <w:t>: ordena eleitores pelo CC</w:t>
+      </w:r>
+    </w:p>
+    <w:p>
+      <w:pPr>
+        <w:pStyle w:val="PargrafodaLista"/>
+        <w:numPr>
+          <w:ilvl w:val="0"/>
+          <w:numId w:val="19"/>
+        </w:numPr>
+        <w:spacing w:before="240" w:after="240" w:line="276" w:lineRule="auto"/>
+      </w:pPr>
+      <w:r>
+        <w:rPr>
+          <w:b/>
+          <w:bCs/>
+        </w:rPr>
+        <w:lastRenderedPageBreak/>
+        <w:t>String getGUIListLine(ElectorBean electorBean):</w:t>
+      </w:r>
+      <w:r>
+        <w:t xml:space="preserve"> retorna uma String formatada do eleitor;</w:t>
+      </w:r>
+    </w:p>
+    <w:p>
+      <w:pPr>
+        <w:pStyle w:val="PargrafodaLista"/>
+        <w:numPr>
+          <w:ilvl w:val="0"/>
+          <w:numId w:val="19"/>
+        </w:numPr>
+        <w:spacing w:before="240" w:after="240" w:line="276" w:lineRule="auto"/>
+      </w:pPr>
+      <w:r>
+        <w:rPr>
+          <w:b/>
+          <w:bCs/>
+        </w:rPr>
+        <w:t>void deleteElectorFromList(int id):</w:t>
+      </w:r>
+      <w:r>
+        <w:t xml:space="preserve"> apaga o eleitor com index “id”</w:t>
+      </w:r>
+    </w:p>
+    <w:p>
+      <w:pPr>
+        <w:pStyle w:val="PargrafodaLista"/>
+        <w:numPr>
+          <w:ilvl w:val="0"/>
+          <w:numId w:val="19"/>
+        </w:numPr>
+        <w:spacing w:before="240" w:after="240" w:line="276" w:lineRule="auto"/>
+      </w:pPr>
+      <w:r>
+        <w:rPr>
+          <w:b/>
+          <w:bCs/>
+        </w:rPr>
+        <w:t>int searchElectorByName(String text):</w:t>
+      </w:r>
+      <w:r>
+        <w:t xml:space="preserve"> procura um eleitor pelo nome e retorna o seu index no caso de encontrar;</w:t>
+      </w:r>
+    </w:p>
+    <w:p>
+      <w:pPr>
+        <w:pStyle w:val="PargrafodaLista"/>
+        <w:numPr>
+          <w:ilvl w:val="0"/>
+          <w:numId w:val="19"/>
+        </w:numPr>
+        <w:spacing w:before="240" w:after="240" w:line="276" w:lineRule="auto"/>
+      </w:pPr>
+      <w:r>
+        <w:rPr>
+          <w:b/>
+          <w:bCs/>
+        </w:rPr>
+        <w:t>int searchElectorByCC(String text):</w:t>
+      </w:r>
+      <w:r>
+        <w:t xml:space="preserve"> procura um eleitor pelo CC e retorna o seu index no caso de encontrar;</w:t>
+      </w:r>
+    </w:p>
+    <w:p>
+      <w:pPr>
+        <w:pStyle w:val="PargrafodaLista"/>
+        <w:numPr>
+          <w:ilvl w:val="0"/>
+          <w:numId w:val="13"/>
+        </w:numPr>
+        <w:spacing w:before="240" w:after="240" w:line="276" w:lineRule="auto"/>
+      </w:pPr>
+      <w:r>
+        <w:rPr>
+          <w:b/>
+          <w:bCs/>
+        </w:rPr>
+        <w:t>void save(String nomeFicheiro):</w:t>
+      </w:r>
+      <w:r>
+        <w:t xml:space="preserve"> </w:t>
+      </w:r>
+      <w:r>
+        <w:t>guarda o conteúdo da lista num ficheiro;</w:t>
+      </w:r>
+    </w:p>
+    <w:p>
+      <w:pPr>
+        <w:pStyle w:val="PargrafodaLista"/>
+        <w:numPr>
+          <w:ilvl w:val="0"/>
+          <w:numId w:val="13"/>
+        </w:numPr>
+        <w:spacing w:before="240" w:after="240" w:line="276" w:lineRule="auto"/>
+      </w:pPr>
+      <w:r>
+        <w:rPr>
+          <w:b/>
+          <w:bCs/>
+        </w:rPr>
+        <w:t>void load(String nomeFicheiro):</w:t>
+      </w:r>
+      <w:r>
+        <w:t xml:space="preserve"> lê o conteúdo de um ficheiro e passa-o para a lista</w:t>
+      </w:r>
+    </w:p>
+    <w:p>
+      <w:pPr>
+        <w:spacing w:before="240" w:after="240" w:line="276" w:lineRule="auto"/>
+        <w:ind w:left="360"/>
+      </w:pPr>
+    </w:p>
+    <w:p>
+      <w:pPr>
+        <w:spacing w:before="240" w:after="240" w:line="276" w:lineRule="auto"/>
+        <w:ind w:left="360"/>
+      </w:pPr>
+      <w:r>
+        <w:t xml:space="preserve">O package “gui” </w:t>
+      </w:r>
+      <w:r>
+        <w:t>é onde se encontra tod</w:t>
+      </w:r>
+      <w:r>
+        <w:t xml:space="preserve">os os menos (JFrames e JDialogs) da aplicação. Encontra-se a </w:t>
+      </w:r>
+      <w:r>
+        <w:t xml:space="preserve">GUIAbout onde é um pequeno JDialog composto por uma TextArea que contém uma pequena descrição da aplicação. </w:t>
+      </w:r>
+    </w:p>
+    <w:p>
+      <w:pPr>
+        <w:spacing w:before="120"/>
+      </w:pPr>
+    </w:p>
+    <w:p>
+      <w:pPr>
+        <w:spacing w:before="120"/>
+        <w:ind w:left="720"/>
+      </w:pPr>
     </w:p>
     <w:p>
       <w:pPr>
@@ -2079,7 +3459,6 @@
       </w:pPr>
       <w:bookmarkStart w:id="3" w:name="_Toc510611627"/>
       <w:r>
-        <w:lastRenderedPageBreak/>
         <w:t>Manual do Utilizador</w:t>
       </w:r>
       <w:bookmarkEnd w:id="3"/>
@@ -2224,6 +3603,7 @@
       </w:pPr>
       <w:bookmarkStart w:id="6" w:name="_Toc510611630"/>
       <w:r>
+        <w:lastRenderedPageBreak/>
         <w:t>Refer</w:t>
       </w:r>
       <w:r>
@@ -2330,7 +3710,7 @@
         <w:sz w:val="16"/>
         <w:szCs w:val="16"/>
       </w:rPr>
-      <w:t>numero</w:t>
+      <w:t>21607, 21606</w:t>
     </w:r>
     <w:r>
       <w:rPr>
@@ -2344,7 +3724,7 @@
         <w:sz w:val="16"/>
         <w:szCs w:val="16"/>
       </w:rPr>
-      <w:t>o meu nome</w:t>
+      <w:t>Tiago Cardoso, Tiago Oliveira</w:t>
     </w:r>
     <w:r>
       <w:rPr>
@@ -2650,6 +4030,684 @@
     </w:lvl>
   </w:abstractNum>
   <w:abstractNum w:abstractNumId="1" w15:restartNumberingAfterBreak="0">
+    <w:nsid w:val="01571612"/>
+    <w:multiLevelType w:val="hybridMultilevel"/>
+    <w:tmpl w:val="842E4746"/>
+    <w:lvl w:ilvl="0" w:tplc="08160001">
+      <w:start w:val="1"/>
+      <w:numFmt w:val="bullet"/>
+      <w:lvlText w:val=""/>
+      <w:lvlJc w:val="left"/>
+      <w:pPr>
+        <w:ind w:left="720" w:hanging="360"/>
+      </w:pPr>
+      <w:rPr>
+        <w:rFonts w:ascii="Symbol" w:hAnsi="Symbol" w:hint="default"/>
+      </w:rPr>
+    </w:lvl>
+    <w:lvl w:ilvl="1" w:tplc="08160003" w:tentative="1">
+      <w:start w:val="1"/>
+      <w:numFmt w:val="bullet"/>
+      <w:lvlText w:val="o"/>
+      <w:lvlJc w:val="left"/>
+      <w:pPr>
+        <w:ind w:left="1440" w:hanging="360"/>
+      </w:pPr>
+      <w:rPr>
+        <w:rFonts w:ascii="Courier New" w:hAnsi="Courier New" w:cs="Courier New" w:hint="default"/>
+      </w:rPr>
+    </w:lvl>
+    <w:lvl w:ilvl="2" w:tplc="08160005" w:tentative="1">
+      <w:start w:val="1"/>
+      <w:numFmt w:val="bullet"/>
+      <w:lvlText w:val=""/>
+      <w:lvlJc w:val="left"/>
+      <w:pPr>
+        <w:ind w:left="2160" w:hanging="360"/>
+      </w:pPr>
+      <w:rPr>
+        <w:rFonts w:ascii="Wingdings" w:hAnsi="Wingdings" w:hint="default"/>
+      </w:rPr>
+    </w:lvl>
+    <w:lvl w:ilvl="3" w:tplc="08160001" w:tentative="1">
+      <w:start w:val="1"/>
+      <w:numFmt w:val="bullet"/>
+      <w:lvlText w:val=""/>
+      <w:lvlJc w:val="left"/>
+      <w:pPr>
+        <w:ind w:left="2880" w:hanging="360"/>
+      </w:pPr>
+      <w:rPr>
+        <w:rFonts w:ascii="Symbol" w:hAnsi="Symbol" w:hint="default"/>
+      </w:rPr>
+    </w:lvl>
+    <w:lvl w:ilvl="4" w:tplc="08160003" w:tentative="1">
+      <w:start w:val="1"/>
+      <w:numFmt w:val="bullet"/>
+      <w:lvlText w:val="o"/>
+      <w:lvlJc w:val="left"/>
+      <w:pPr>
+        <w:ind w:left="3600" w:hanging="360"/>
+      </w:pPr>
+      <w:rPr>
+        <w:rFonts w:ascii="Courier New" w:hAnsi="Courier New" w:cs="Courier New" w:hint="default"/>
+      </w:rPr>
+    </w:lvl>
+    <w:lvl w:ilvl="5" w:tplc="08160005" w:tentative="1">
+      <w:start w:val="1"/>
+      <w:numFmt w:val="bullet"/>
+      <w:lvlText w:val=""/>
+      <w:lvlJc w:val="left"/>
+      <w:pPr>
+        <w:ind w:left="4320" w:hanging="360"/>
+      </w:pPr>
+      <w:rPr>
+        <w:rFonts w:ascii="Wingdings" w:hAnsi="Wingdings" w:hint="default"/>
+      </w:rPr>
+    </w:lvl>
+    <w:lvl w:ilvl="6" w:tplc="08160001" w:tentative="1">
+      <w:start w:val="1"/>
+      <w:numFmt w:val="bullet"/>
+      <w:lvlText w:val=""/>
+      <w:lvlJc w:val="left"/>
+      <w:pPr>
+        <w:ind w:left="5040" w:hanging="360"/>
+      </w:pPr>
+      <w:rPr>
+        <w:rFonts w:ascii="Symbol" w:hAnsi="Symbol" w:hint="default"/>
+      </w:rPr>
+    </w:lvl>
+    <w:lvl w:ilvl="7" w:tplc="08160003" w:tentative="1">
+      <w:start w:val="1"/>
+      <w:numFmt w:val="bullet"/>
+      <w:lvlText w:val="o"/>
+      <w:lvlJc w:val="left"/>
+      <w:pPr>
+        <w:ind w:left="5760" w:hanging="360"/>
+      </w:pPr>
+      <w:rPr>
+        <w:rFonts w:ascii="Courier New" w:hAnsi="Courier New" w:cs="Courier New" w:hint="default"/>
+      </w:rPr>
+    </w:lvl>
+    <w:lvl w:ilvl="8" w:tplc="08160005" w:tentative="1">
+      <w:start w:val="1"/>
+      <w:numFmt w:val="bullet"/>
+      <w:lvlText w:val=""/>
+      <w:lvlJc w:val="left"/>
+      <w:pPr>
+        <w:ind w:left="6480" w:hanging="360"/>
+      </w:pPr>
+      <w:rPr>
+        <w:rFonts w:ascii="Wingdings" w:hAnsi="Wingdings" w:hint="default"/>
+      </w:rPr>
+    </w:lvl>
+  </w:abstractNum>
+  <w:abstractNum w:abstractNumId="2" w15:restartNumberingAfterBreak="0">
+    <w:nsid w:val="04503193"/>
+    <w:multiLevelType w:val="hybridMultilevel"/>
+    <w:tmpl w:val="16B2EF2A"/>
+    <w:lvl w:ilvl="0" w:tplc="08160001">
+      <w:start w:val="1"/>
+      <w:numFmt w:val="bullet"/>
+      <w:lvlText w:val=""/>
+      <w:lvlJc w:val="left"/>
+      <w:pPr>
+        <w:ind w:left="783" w:hanging="360"/>
+      </w:pPr>
+      <w:rPr>
+        <w:rFonts w:ascii="Symbol" w:hAnsi="Symbol" w:hint="default"/>
+      </w:rPr>
+    </w:lvl>
+    <w:lvl w:ilvl="1" w:tplc="08160003" w:tentative="1">
+      <w:start w:val="1"/>
+      <w:numFmt w:val="bullet"/>
+      <w:lvlText w:val="o"/>
+      <w:lvlJc w:val="left"/>
+      <w:pPr>
+        <w:ind w:left="1503" w:hanging="360"/>
+      </w:pPr>
+      <w:rPr>
+        <w:rFonts w:ascii="Courier New" w:hAnsi="Courier New" w:cs="Courier New" w:hint="default"/>
+      </w:rPr>
+    </w:lvl>
+    <w:lvl w:ilvl="2" w:tplc="08160005" w:tentative="1">
+      <w:start w:val="1"/>
+      <w:numFmt w:val="bullet"/>
+      <w:lvlText w:val=""/>
+      <w:lvlJc w:val="left"/>
+      <w:pPr>
+        <w:ind w:left="2223" w:hanging="360"/>
+      </w:pPr>
+      <w:rPr>
+        <w:rFonts w:ascii="Wingdings" w:hAnsi="Wingdings" w:hint="default"/>
+      </w:rPr>
+    </w:lvl>
+    <w:lvl w:ilvl="3" w:tplc="08160001" w:tentative="1">
+      <w:start w:val="1"/>
+      <w:numFmt w:val="bullet"/>
+      <w:lvlText w:val=""/>
+      <w:lvlJc w:val="left"/>
+      <w:pPr>
+        <w:ind w:left="2943" w:hanging="360"/>
+      </w:pPr>
+      <w:rPr>
+        <w:rFonts w:ascii="Symbol" w:hAnsi="Symbol" w:hint="default"/>
+      </w:rPr>
+    </w:lvl>
+    <w:lvl w:ilvl="4" w:tplc="08160003" w:tentative="1">
+      <w:start w:val="1"/>
+      <w:numFmt w:val="bullet"/>
+      <w:lvlText w:val="o"/>
+      <w:lvlJc w:val="left"/>
+      <w:pPr>
+        <w:ind w:left="3663" w:hanging="360"/>
+      </w:pPr>
+      <w:rPr>
+        <w:rFonts w:ascii="Courier New" w:hAnsi="Courier New" w:cs="Courier New" w:hint="default"/>
+      </w:rPr>
+    </w:lvl>
+    <w:lvl w:ilvl="5" w:tplc="08160005" w:tentative="1">
+      <w:start w:val="1"/>
+      <w:numFmt w:val="bullet"/>
+      <w:lvlText w:val=""/>
+      <w:lvlJc w:val="left"/>
+      <w:pPr>
+        <w:ind w:left="4383" w:hanging="360"/>
+      </w:pPr>
+      <w:rPr>
+        <w:rFonts w:ascii="Wingdings" w:hAnsi="Wingdings" w:hint="default"/>
+      </w:rPr>
+    </w:lvl>
+    <w:lvl w:ilvl="6" w:tplc="08160001" w:tentative="1">
+      <w:start w:val="1"/>
+      <w:numFmt w:val="bullet"/>
+      <w:lvlText w:val=""/>
+      <w:lvlJc w:val="left"/>
+      <w:pPr>
+        <w:ind w:left="5103" w:hanging="360"/>
+      </w:pPr>
+      <w:rPr>
+        <w:rFonts w:ascii="Symbol" w:hAnsi="Symbol" w:hint="default"/>
+      </w:rPr>
+    </w:lvl>
+    <w:lvl w:ilvl="7" w:tplc="08160003" w:tentative="1">
+      <w:start w:val="1"/>
+      <w:numFmt w:val="bullet"/>
+      <w:lvlText w:val="o"/>
+      <w:lvlJc w:val="left"/>
+      <w:pPr>
+        <w:ind w:left="5823" w:hanging="360"/>
+      </w:pPr>
+      <w:rPr>
+        <w:rFonts w:ascii="Courier New" w:hAnsi="Courier New" w:cs="Courier New" w:hint="default"/>
+      </w:rPr>
+    </w:lvl>
+    <w:lvl w:ilvl="8" w:tplc="08160005" w:tentative="1">
+      <w:start w:val="1"/>
+      <w:numFmt w:val="bullet"/>
+      <w:lvlText w:val=""/>
+      <w:lvlJc w:val="left"/>
+      <w:pPr>
+        <w:ind w:left="6543" w:hanging="360"/>
+      </w:pPr>
+      <w:rPr>
+        <w:rFonts w:ascii="Wingdings" w:hAnsi="Wingdings" w:hint="default"/>
+      </w:rPr>
+    </w:lvl>
+  </w:abstractNum>
+  <w:abstractNum w:abstractNumId="3" w15:restartNumberingAfterBreak="0">
+    <w:nsid w:val="14FF305A"/>
+    <w:multiLevelType w:val="hybridMultilevel"/>
+    <w:tmpl w:val="731EDA2C"/>
+    <w:lvl w:ilvl="0" w:tplc="08160001">
+      <w:start w:val="1"/>
+      <w:numFmt w:val="bullet"/>
+      <w:lvlText w:val=""/>
+      <w:lvlJc w:val="left"/>
+      <w:pPr>
+        <w:ind w:left="720" w:hanging="360"/>
+      </w:pPr>
+      <w:rPr>
+        <w:rFonts w:ascii="Symbol" w:hAnsi="Symbol" w:hint="default"/>
+      </w:rPr>
+    </w:lvl>
+    <w:lvl w:ilvl="1" w:tplc="08160003" w:tentative="1">
+      <w:start w:val="1"/>
+      <w:numFmt w:val="bullet"/>
+      <w:lvlText w:val="o"/>
+      <w:lvlJc w:val="left"/>
+      <w:pPr>
+        <w:ind w:left="1440" w:hanging="360"/>
+      </w:pPr>
+      <w:rPr>
+        <w:rFonts w:ascii="Courier New" w:hAnsi="Courier New" w:cs="Courier New" w:hint="default"/>
+      </w:rPr>
+    </w:lvl>
+    <w:lvl w:ilvl="2" w:tplc="08160005" w:tentative="1">
+      <w:start w:val="1"/>
+      <w:numFmt w:val="bullet"/>
+      <w:lvlText w:val=""/>
+      <w:lvlJc w:val="left"/>
+      <w:pPr>
+        <w:ind w:left="2160" w:hanging="360"/>
+      </w:pPr>
+      <w:rPr>
+        <w:rFonts w:ascii="Wingdings" w:hAnsi="Wingdings" w:hint="default"/>
+      </w:rPr>
+    </w:lvl>
+    <w:lvl w:ilvl="3" w:tplc="08160001" w:tentative="1">
+      <w:start w:val="1"/>
+      <w:numFmt w:val="bullet"/>
+      <w:lvlText w:val=""/>
+      <w:lvlJc w:val="left"/>
+      <w:pPr>
+        <w:ind w:left="2880" w:hanging="360"/>
+      </w:pPr>
+      <w:rPr>
+        <w:rFonts w:ascii="Symbol" w:hAnsi="Symbol" w:hint="default"/>
+      </w:rPr>
+    </w:lvl>
+    <w:lvl w:ilvl="4" w:tplc="08160003" w:tentative="1">
+      <w:start w:val="1"/>
+      <w:numFmt w:val="bullet"/>
+      <w:lvlText w:val="o"/>
+      <w:lvlJc w:val="left"/>
+      <w:pPr>
+        <w:ind w:left="3600" w:hanging="360"/>
+      </w:pPr>
+      <w:rPr>
+        <w:rFonts w:ascii="Courier New" w:hAnsi="Courier New" w:cs="Courier New" w:hint="default"/>
+      </w:rPr>
+    </w:lvl>
+    <w:lvl w:ilvl="5" w:tplc="08160005" w:tentative="1">
+      <w:start w:val="1"/>
+      <w:numFmt w:val="bullet"/>
+      <w:lvlText w:val=""/>
+      <w:lvlJc w:val="left"/>
+      <w:pPr>
+        <w:ind w:left="4320" w:hanging="360"/>
+      </w:pPr>
+      <w:rPr>
+        <w:rFonts w:ascii="Wingdings" w:hAnsi="Wingdings" w:hint="default"/>
+      </w:rPr>
+    </w:lvl>
+    <w:lvl w:ilvl="6" w:tplc="08160001" w:tentative="1">
+      <w:start w:val="1"/>
+      <w:numFmt w:val="bullet"/>
+      <w:lvlText w:val=""/>
+      <w:lvlJc w:val="left"/>
+      <w:pPr>
+        <w:ind w:left="5040" w:hanging="360"/>
+      </w:pPr>
+      <w:rPr>
+        <w:rFonts w:ascii="Symbol" w:hAnsi="Symbol" w:hint="default"/>
+      </w:rPr>
+    </w:lvl>
+    <w:lvl w:ilvl="7" w:tplc="08160003" w:tentative="1">
+      <w:start w:val="1"/>
+      <w:numFmt w:val="bullet"/>
+      <w:lvlText w:val="o"/>
+      <w:lvlJc w:val="left"/>
+      <w:pPr>
+        <w:ind w:left="5760" w:hanging="360"/>
+      </w:pPr>
+      <w:rPr>
+        <w:rFonts w:ascii="Courier New" w:hAnsi="Courier New" w:cs="Courier New" w:hint="default"/>
+      </w:rPr>
+    </w:lvl>
+    <w:lvl w:ilvl="8" w:tplc="08160005" w:tentative="1">
+      <w:start w:val="1"/>
+      <w:numFmt w:val="bullet"/>
+      <w:lvlText w:val=""/>
+      <w:lvlJc w:val="left"/>
+      <w:pPr>
+        <w:ind w:left="6480" w:hanging="360"/>
+      </w:pPr>
+      <w:rPr>
+        <w:rFonts w:ascii="Wingdings" w:hAnsi="Wingdings" w:hint="default"/>
+      </w:rPr>
+    </w:lvl>
+  </w:abstractNum>
+  <w:abstractNum w:abstractNumId="4" w15:restartNumberingAfterBreak="0">
+    <w:nsid w:val="163647EB"/>
+    <w:multiLevelType w:val="hybridMultilevel"/>
+    <w:tmpl w:val="83D4EFD8"/>
+    <w:lvl w:ilvl="0" w:tplc="08160001">
+      <w:start w:val="1"/>
+      <w:numFmt w:val="bullet"/>
+      <w:lvlText w:val=""/>
+      <w:lvlJc w:val="left"/>
+      <w:pPr>
+        <w:ind w:left="720" w:hanging="360"/>
+      </w:pPr>
+      <w:rPr>
+        <w:rFonts w:ascii="Symbol" w:hAnsi="Symbol" w:hint="default"/>
+      </w:rPr>
+    </w:lvl>
+    <w:lvl w:ilvl="1" w:tplc="08160003" w:tentative="1">
+      <w:start w:val="1"/>
+      <w:numFmt w:val="bullet"/>
+      <w:lvlText w:val="o"/>
+      <w:lvlJc w:val="left"/>
+      <w:pPr>
+        <w:ind w:left="1440" w:hanging="360"/>
+      </w:pPr>
+      <w:rPr>
+        <w:rFonts w:ascii="Courier New" w:hAnsi="Courier New" w:cs="Courier New" w:hint="default"/>
+      </w:rPr>
+    </w:lvl>
+    <w:lvl w:ilvl="2" w:tplc="08160005" w:tentative="1">
+      <w:start w:val="1"/>
+      <w:numFmt w:val="bullet"/>
+      <w:lvlText w:val=""/>
+      <w:lvlJc w:val="left"/>
+      <w:pPr>
+        <w:ind w:left="2160" w:hanging="360"/>
+      </w:pPr>
+      <w:rPr>
+        <w:rFonts w:ascii="Wingdings" w:hAnsi="Wingdings" w:hint="default"/>
+      </w:rPr>
+    </w:lvl>
+    <w:lvl w:ilvl="3" w:tplc="08160001" w:tentative="1">
+      <w:start w:val="1"/>
+      <w:numFmt w:val="bullet"/>
+      <w:lvlText w:val=""/>
+      <w:lvlJc w:val="left"/>
+      <w:pPr>
+        <w:ind w:left="2880" w:hanging="360"/>
+      </w:pPr>
+      <w:rPr>
+        <w:rFonts w:ascii="Symbol" w:hAnsi="Symbol" w:hint="default"/>
+      </w:rPr>
+    </w:lvl>
+    <w:lvl w:ilvl="4" w:tplc="08160003" w:tentative="1">
+      <w:start w:val="1"/>
+      <w:numFmt w:val="bullet"/>
+      <w:lvlText w:val="o"/>
+      <w:lvlJc w:val="left"/>
+      <w:pPr>
+        <w:ind w:left="3600" w:hanging="360"/>
+      </w:pPr>
+      <w:rPr>
+        <w:rFonts w:ascii="Courier New" w:hAnsi="Courier New" w:cs="Courier New" w:hint="default"/>
+      </w:rPr>
+    </w:lvl>
+    <w:lvl w:ilvl="5" w:tplc="08160005" w:tentative="1">
+      <w:start w:val="1"/>
+      <w:numFmt w:val="bullet"/>
+      <w:lvlText w:val=""/>
+      <w:lvlJc w:val="left"/>
+      <w:pPr>
+        <w:ind w:left="4320" w:hanging="360"/>
+      </w:pPr>
+      <w:rPr>
+        <w:rFonts w:ascii="Wingdings" w:hAnsi="Wingdings" w:hint="default"/>
+      </w:rPr>
+    </w:lvl>
+    <w:lvl w:ilvl="6" w:tplc="08160001" w:tentative="1">
+      <w:start w:val="1"/>
+      <w:numFmt w:val="bullet"/>
+      <w:lvlText w:val=""/>
+      <w:lvlJc w:val="left"/>
+      <w:pPr>
+        <w:ind w:left="5040" w:hanging="360"/>
+      </w:pPr>
+      <w:rPr>
+        <w:rFonts w:ascii="Symbol" w:hAnsi="Symbol" w:hint="default"/>
+      </w:rPr>
+    </w:lvl>
+    <w:lvl w:ilvl="7" w:tplc="08160003" w:tentative="1">
+      <w:start w:val="1"/>
+      <w:numFmt w:val="bullet"/>
+      <w:lvlText w:val="o"/>
+      <w:lvlJc w:val="left"/>
+      <w:pPr>
+        <w:ind w:left="5760" w:hanging="360"/>
+      </w:pPr>
+      <w:rPr>
+        <w:rFonts w:ascii="Courier New" w:hAnsi="Courier New" w:cs="Courier New" w:hint="default"/>
+      </w:rPr>
+    </w:lvl>
+    <w:lvl w:ilvl="8" w:tplc="08160005" w:tentative="1">
+      <w:start w:val="1"/>
+      <w:numFmt w:val="bullet"/>
+      <w:lvlText w:val=""/>
+      <w:lvlJc w:val="left"/>
+      <w:pPr>
+        <w:ind w:left="6480" w:hanging="360"/>
+      </w:pPr>
+      <w:rPr>
+        <w:rFonts w:ascii="Wingdings" w:hAnsi="Wingdings" w:hint="default"/>
+      </w:rPr>
+    </w:lvl>
+  </w:abstractNum>
+  <w:abstractNum w:abstractNumId="5" w15:restartNumberingAfterBreak="0">
+    <w:nsid w:val="1D5B5603"/>
+    <w:multiLevelType w:val="hybridMultilevel"/>
+    <w:tmpl w:val="36E8ED36"/>
+    <w:lvl w:ilvl="0" w:tplc="08160001">
+      <w:start w:val="1"/>
+      <w:numFmt w:val="bullet"/>
+      <w:lvlText w:val=""/>
+      <w:lvlJc w:val="left"/>
+      <w:pPr>
+        <w:ind w:left="720" w:hanging="360"/>
+      </w:pPr>
+      <w:rPr>
+        <w:rFonts w:ascii="Symbol" w:hAnsi="Symbol" w:hint="default"/>
+      </w:rPr>
+    </w:lvl>
+    <w:lvl w:ilvl="1" w:tplc="08160003" w:tentative="1">
+      <w:start w:val="1"/>
+      <w:numFmt w:val="bullet"/>
+      <w:lvlText w:val="o"/>
+      <w:lvlJc w:val="left"/>
+      <w:pPr>
+        <w:ind w:left="1440" w:hanging="360"/>
+      </w:pPr>
+      <w:rPr>
+        <w:rFonts w:ascii="Courier New" w:hAnsi="Courier New" w:cs="Courier New" w:hint="default"/>
+      </w:rPr>
+    </w:lvl>
+    <w:lvl w:ilvl="2" w:tplc="08160005" w:tentative="1">
+      <w:start w:val="1"/>
+      <w:numFmt w:val="bullet"/>
+      <w:lvlText w:val=""/>
+      <w:lvlJc w:val="left"/>
+      <w:pPr>
+        <w:ind w:left="2160" w:hanging="360"/>
+      </w:pPr>
+      <w:rPr>
+        <w:rFonts w:ascii="Wingdings" w:hAnsi="Wingdings" w:hint="default"/>
+      </w:rPr>
+    </w:lvl>
+    <w:lvl w:ilvl="3" w:tplc="08160001" w:tentative="1">
+      <w:start w:val="1"/>
+      <w:numFmt w:val="bullet"/>
+      <w:lvlText w:val=""/>
+      <w:lvlJc w:val="left"/>
+      <w:pPr>
+        <w:ind w:left="2880" w:hanging="360"/>
+      </w:pPr>
+      <w:rPr>
+        <w:rFonts w:ascii="Symbol" w:hAnsi="Symbol" w:hint="default"/>
+      </w:rPr>
+    </w:lvl>
+    <w:lvl w:ilvl="4" w:tplc="08160003" w:tentative="1">
+      <w:start w:val="1"/>
+      <w:numFmt w:val="bullet"/>
+      <w:lvlText w:val="o"/>
+      <w:lvlJc w:val="left"/>
+      <w:pPr>
+        <w:ind w:left="3600" w:hanging="360"/>
+      </w:pPr>
+      <w:rPr>
+        <w:rFonts w:ascii="Courier New" w:hAnsi="Courier New" w:cs="Courier New" w:hint="default"/>
+      </w:rPr>
+    </w:lvl>
+    <w:lvl w:ilvl="5" w:tplc="08160005" w:tentative="1">
+      <w:start w:val="1"/>
+      <w:numFmt w:val="bullet"/>
+      <w:lvlText w:val=""/>
+      <w:lvlJc w:val="left"/>
+      <w:pPr>
+        <w:ind w:left="4320" w:hanging="360"/>
+      </w:pPr>
+      <w:rPr>
+        <w:rFonts w:ascii="Wingdings" w:hAnsi="Wingdings" w:hint="default"/>
+      </w:rPr>
+    </w:lvl>
+    <w:lvl w:ilvl="6" w:tplc="08160001" w:tentative="1">
+      <w:start w:val="1"/>
+      <w:numFmt w:val="bullet"/>
+      <w:lvlText w:val=""/>
+      <w:lvlJc w:val="left"/>
+      <w:pPr>
+        <w:ind w:left="5040" w:hanging="360"/>
+      </w:pPr>
+      <w:rPr>
+        <w:rFonts w:ascii="Symbol" w:hAnsi="Symbol" w:hint="default"/>
+      </w:rPr>
+    </w:lvl>
+    <w:lvl w:ilvl="7" w:tplc="08160003" w:tentative="1">
+      <w:start w:val="1"/>
+      <w:numFmt w:val="bullet"/>
+      <w:lvlText w:val="o"/>
+      <w:lvlJc w:val="left"/>
+      <w:pPr>
+        <w:ind w:left="5760" w:hanging="360"/>
+      </w:pPr>
+      <w:rPr>
+        <w:rFonts w:ascii="Courier New" w:hAnsi="Courier New" w:cs="Courier New" w:hint="default"/>
+      </w:rPr>
+    </w:lvl>
+    <w:lvl w:ilvl="8" w:tplc="08160005" w:tentative="1">
+      <w:start w:val="1"/>
+      <w:numFmt w:val="bullet"/>
+      <w:lvlText w:val=""/>
+      <w:lvlJc w:val="left"/>
+      <w:pPr>
+        <w:ind w:left="6480" w:hanging="360"/>
+      </w:pPr>
+      <w:rPr>
+        <w:rFonts w:ascii="Wingdings" w:hAnsi="Wingdings" w:hint="default"/>
+      </w:rPr>
+    </w:lvl>
+  </w:abstractNum>
+  <w:abstractNum w:abstractNumId="6" w15:restartNumberingAfterBreak="0">
+    <w:nsid w:val="280E4ABC"/>
+    <w:multiLevelType w:val="hybridMultilevel"/>
+    <w:tmpl w:val="B980DD28"/>
+    <w:lvl w:ilvl="0" w:tplc="08160001">
+      <w:start w:val="1"/>
+      <w:numFmt w:val="bullet"/>
+      <w:lvlText w:val=""/>
+      <w:lvlJc w:val="left"/>
+      <w:pPr>
+        <w:ind w:left="720" w:hanging="360"/>
+      </w:pPr>
+      <w:rPr>
+        <w:rFonts w:ascii="Symbol" w:hAnsi="Symbol" w:hint="default"/>
+      </w:rPr>
+    </w:lvl>
+    <w:lvl w:ilvl="1" w:tplc="08160003" w:tentative="1">
+      <w:start w:val="1"/>
+      <w:numFmt w:val="bullet"/>
+      <w:lvlText w:val="o"/>
+      <w:lvlJc w:val="left"/>
+      <w:pPr>
+        <w:ind w:left="1440" w:hanging="360"/>
+      </w:pPr>
+      <w:rPr>
+        <w:rFonts w:ascii="Courier New" w:hAnsi="Courier New" w:cs="Courier New" w:hint="default"/>
+      </w:rPr>
+    </w:lvl>
+    <w:lvl w:ilvl="2" w:tplc="08160005" w:tentative="1">
+      <w:start w:val="1"/>
+      <w:numFmt w:val="bullet"/>
+      <w:lvlText w:val=""/>
+      <w:lvlJc w:val="left"/>
+      <w:pPr>
+        <w:ind w:left="2160" w:hanging="360"/>
+      </w:pPr>
+      <w:rPr>
+        <w:rFonts w:ascii="Wingdings" w:hAnsi="Wingdings" w:hint="default"/>
+      </w:rPr>
+    </w:lvl>
+    <w:lvl w:ilvl="3" w:tplc="08160001" w:tentative="1">
+      <w:start w:val="1"/>
+      <w:numFmt w:val="bullet"/>
+      <w:lvlText w:val=""/>
+      <w:lvlJc w:val="left"/>
+      <w:pPr>
+        <w:ind w:left="2880" w:hanging="360"/>
+      </w:pPr>
+      <w:rPr>
+        <w:rFonts w:ascii="Symbol" w:hAnsi="Symbol" w:hint="default"/>
+      </w:rPr>
+    </w:lvl>
+    <w:lvl w:ilvl="4" w:tplc="08160003" w:tentative="1">
+      <w:start w:val="1"/>
+      <w:numFmt w:val="bullet"/>
+      <w:lvlText w:val="o"/>
+      <w:lvlJc w:val="left"/>
+      <w:pPr>
+        <w:ind w:left="3600" w:hanging="360"/>
+      </w:pPr>
+      <w:rPr>
+        <w:rFonts w:ascii="Courier New" w:hAnsi="Courier New" w:cs="Courier New" w:hint="default"/>
+      </w:rPr>
+    </w:lvl>
+    <w:lvl w:ilvl="5" w:tplc="08160005" w:tentative="1">
+      <w:start w:val="1"/>
+      <w:numFmt w:val="bullet"/>
+      <w:lvlText w:val=""/>
+      <w:lvlJc w:val="left"/>
+      <w:pPr>
+        <w:ind w:left="4320" w:hanging="360"/>
+      </w:pPr>
+      <w:rPr>
+        <w:rFonts w:ascii="Wingdings" w:hAnsi="Wingdings" w:hint="default"/>
+      </w:rPr>
+    </w:lvl>
+    <w:lvl w:ilvl="6" w:tplc="08160001" w:tentative="1">
+      <w:start w:val="1"/>
+      <w:numFmt w:val="bullet"/>
+      <w:lvlText w:val=""/>
+      <w:lvlJc w:val="left"/>
+      <w:pPr>
+        <w:ind w:left="5040" w:hanging="360"/>
+      </w:pPr>
+      <w:rPr>
+        <w:rFonts w:ascii="Symbol" w:hAnsi="Symbol" w:hint="default"/>
+      </w:rPr>
+    </w:lvl>
+    <w:lvl w:ilvl="7" w:tplc="08160003" w:tentative="1">
+      <w:start w:val="1"/>
+      <w:numFmt w:val="bullet"/>
+      <w:lvlText w:val="o"/>
+      <w:lvlJc w:val="left"/>
+      <w:pPr>
+        <w:ind w:left="5760" w:hanging="360"/>
+      </w:pPr>
+      <w:rPr>
+        <w:rFonts w:ascii="Courier New" w:hAnsi="Courier New" w:cs="Courier New" w:hint="default"/>
+      </w:rPr>
+    </w:lvl>
+    <w:lvl w:ilvl="8" w:tplc="08160005" w:tentative="1">
+      <w:start w:val="1"/>
+      <w:numFmt w:val="bullet"/>
+      <w:lvlText w:val=""/>
+      <w:lvlJc w:val="left"/>
+      <w:pPr>
+        <w:ind w:left="6480" w:hanging="360"/>
+      </w:pPr>
+      <w:rPr>
+        <w:rFonts w:ascii="Wingdings" w:hAnsi="Wingdings" w:hint="default"/>
+      </w:rPr>
+    </w:lvl>
+  </w:abstractNum>
+  <w:abstractNum w:abstractNumId="7" w15:restartNumberingAfterBreak="0">
     <w:nsid w:val="28DC3CDF"/>
     <w:multiLevelType w:val="hybridMultilevel"/>
     <w:tmpl w:val="11B0D334"/>
@@ -2762,7 +4820,7 @@
       </w:rPr>
     </w:lvl>
   </w:abstractNum>
-  <w:abstractNum w:abstractNumId="2" w15:restartNumberingAfterBreak="0">
+  <w:abstractNum w:abstractNumId="8" w15:restartNumberingAfterBreak="0">
     <w:nsid w:val="34334F3E"/>
     <w:multiLevelType w:val="hybridMultilevel"/>
     <w:tmpl w:val="9C98145A"/>
@@ -2848,7 +4906,319 @@
       </w:pPr>
     </w:lvl>
   </w:abstractNum>
-  <w:abstractNum w:abstractNumId="3" w15:restartNumberingAfterBreak="0">
+  <w:abstractNum w:abstractNumId="9" w15:restartNumberingAfterBreak="0">
+    <w:nsid w:val="3969307A"/>
+    <w:multiLevelType w:val="hybridMultilevel"/>
+    <w:tmpl w:val="4144351E"/>
+    <w:lvl w:ilvl="0" w:tplc="08160001">
+      <w:start w:val="1"/>
+      <w:numFmt w:val="bullet"/>
+      <w:lvlText w:val=""/>
+      <w:lvlJc w:val="left"/>
+      <w:pPr>
+        <w:ind w:left="720" w:hanging="360"/>
+      </w:pPr>
+      <w:rPr>
+        <w:rFonts w:ascii="Symbol" w:hAnsi="Symbol" w:hint="default"/>
+      </w:rPr>
+    </w:lvl>
+    <w:lvl w:ilvl="1" w:tplc="08160003" w:tentative="1">
+      <w:start w:val="1"/>
+      <w:numFmt w:val="bullet"/>
+      <w:lvlText w:val="o"/>
+      <w:lvlJc w:val="left"/>
+      <w:pPr>
+        <w:ind w:left="1440" w:hanging="360"/>
+      </w:pPr>
+      <w:rPr>
+        <w:rFonts w:ascii="Courier New" w:hAnsi="Courier New" w:cs="Courier New" w:hint="default"/>
+      </w:rPr>
+    </w:lvl>
+    <w:lvl w:ilvl="2" w:tplc="08160005" w:tentative="1">
+      <w:start w:val="1"/>
+      <w:numFmt w:val="bullet"/>
+      <w:lvlText w:val=""/>
+      <w:lvlJc w:val="left"/>
+      <w:pPr>
+        <w:ind w:left="2160" w:hanging="360"/>
+      </w:pPr>
+      <w:rPr>
+        <w:rFonts w:ascii="Wingdings" w:hAnsi="Wingdings" w:hint="default"/>
+      </w:rPr>
+    </w:lvl>
+    <w:lvl w:ilvl="3" w:tplc="08160001" w:tentative="1">
+      <w:start w:val="1"/>
+      <w:numFmt w:val="bullet"/>
+      <w:lvlText w:val=""/>
+      <w:lvlJc w:val="left"/>
+      <w:pPr>
+        <w:ind w:left="2880" w:hanging="360"/>
+      </w:pPr>
+      <w:rPr>
+        <w:rFonts w:ascii="Symbol" w:hAnsi="Symbol" w:hint="default"/>
+      </w:rPr>
+    </w:lvl>
+    <w:lvl w:ilvl="4" w:tplc="08160003" w:tentative="1">
+      <w:start w:val="1"/>
+      <w:numFmt w:val="bullet"/>
+      <w:lvlText w:val="o"/>
+      <w:lvlJc w:val="left"/>
+      <w:pPr>
+        <w:ind w:left="3600" w:hanging="360"/>
+      </w:pPr>
+      <w:rPr>
+        <w:rFonts w:ascii="Courier New" w:hAnsi="Courier New" w:cs="Courier New" w:hint="default"/>
+      </w:rPr>
+    </w:lvl>
+    <w:lvl w:ilvl="5" w:tplc="08160005" w:tentative="1">
+      <w:start w:val="1"/>
+      <w:numFmt w:val="bullet"/>
+      <w:lvlText w:val=""/>
+      <w:lvlJc w:val="left"/>
+      <w:pPr>
+        <w:ind w:left="4320" w:hanging="360"/>
+      </w:pPr>
+      <w:rPr>
+        <w:rFonts w:ascii="Wingdings" w:hAnsi="Wingdings" w:hint="default"/>
+      </w:rPr>
+    </w:lvl>
+    <w:lvl w:ilvl="6" w:tplc="08160001" w:tentative="1">
+      <w:start w:val="1"/>
+      <w:numFmt w:val="bullet"/>
+      <w:lvlText w:val=""/>
+      <w:lvlJc w:val="left"/>
+      <w:pPr>
+        <w:ind w:left="5040" w:hanging="360"/>
+      </w:pPr>
+      <w:rPr>
+        <w:rFonts w:ascii="Symbol" w:hAnsi="Symbol" w:hint="default"/>
+      </w:rPr>
+    </w:lvl>
+    <w:lvl w:ilvl="7" w:tplc="08160003" w:tentative="1">
+      <w:start w:val="1"/>
+      <w:numFmt w:val="bullet"/>
+      <w:lvlText w:val="o"/>
+      <w:lvlJc w:val="left"/>
+      <w:pPr>
+        <w:ind w:left="5760" w:hanging="360"/>
+      </w:pPr>
+      <w:rPr>
+        <w:rFonts w:ascii="Courier New" w:hAnsi="Courier New" w:cs="Courier New" w:hint="default"/>
+      </w:rPr>
+    </w:lvl>
+    <w:lvl w:ilvl="8" w:tplc="08160005" w:tentative="1">
+      <w:start w:val="1"/>
+      <w:numFmt w:val="bullet"/>
+      <w:lvlText w:val=""/>
+      <w:lvlJc w:val="left"/>
+      <w:pPr>
+        <w:ind w:left="6480" w:hanging="360"/>
+      </w:pPr>
+      <w:rPr>
+        <w:rFonts w:ascii="Wingdings" w:hAnsi="Wingdings" w:hint="default"/>
+      </w:rPr>
+    </w:lvl>
+  </w:abstractNum>
+  <w:abstractNum w:abstractNumId="10" w15:restartNumberingAfterBreak="0">
+    <w:nsid w:val="41D13C5B"/>
+    <w:multiLevelType w:val="hybridMultilevel"/>
+    <w:tmpl w:val="6EA635FC"/>
+    <w:lvl w:ilvl="0" w:tplc="08160001">
+      <w:start w:val="1"/>
+      <w:numFmt w:val="bullet"/>
+      <w:lvlText w:val=""/>
+      <w:lvlJc w:val="left"/>
+      <w:pPr>
+        <w:ind w:left="720" w:hanging="360"/>
+      </w:pPr>
+      <w:rPr>
+        <w:rFonts w:ascii="Symbol" w:hAnsi="Symbol" w:hint="default"/>
+      </w:rPr>
+    </w:lvl>
+    <w:lvl w:ilvl="1" w:tplc="08160003" w:tentative="1">
+      <w:start w:val="1"/>
+      <w:numFmt w:val="bullet"/>
+      <w:lvlText w:val="o"/>
+      <w:lvlJc w:val="left"/>
+      <w:pPr>
+        <w:ind w:left="1440" w:hanging="360"/>
+      </w:pPr>
+      <w:rPr>
+        <w:rFonts w:ascii="Courier New" w:hAnsi="Courier New" w:cs="Courier New" w:hint="default"/>
+      </w:rPr>
+    </w:lvl>
+    <w:lvl w:ilvl="2" w:tplc="08160005" w:tentative="1">
+      <w:start w:val="1"/>
+      <w:numFmt w:val="bullet"/>
+      <w:lvlText w:val=""/>
+      <w:lvlJc w:val="left"/>
+      <w:pPr>
+        <w:ind w:left="2160" w:hanging="360"/>
+      </w:pPr>
+      <w:rPr>
+        <w:rFonts w:ascii="Wingdings" w:hAnsi="Wingdings" w:hint="default"/>
+      </w:rPr>
+    </w:lvl>
+    <w:lvl w:ilvl="3" w:tplc="08160001" w:tentative="1">
+      <w:start w:val="1"/>
+      <w:numFmt w:val="bullet"/>
+      <w:lvlText w:val=""/>
+      <w:lvlJc w:val="left"/>
+      <w:pPr>
+        <w:ind w:left="2880" w:hanging="360"/>
+      </w:pPr>
+      <w:rPr>
+        <w:rFonts w:ascii="Symbol" w:hAnsi="Symbol" w:hint="default"/>
+      </w:rPr>
+    </w:lvl>
+    <w:lvl w:ilvl="4" w:tplc="08160003" w:tentative="1">
+      <w:start w:val="1"/>
+      <w:numFmt w:val="bullet"/>
+      <w:lvlText w:val="o"/>
+      <w:lvlJc w:val="left"/>
+      <w:pPr>
+        <w:ind w:left="3600" w:hanging="360"/>
+      </w:pPr>
+      <w:rPr>
+        <w:rFonts w:ascii="Courier New" w:hAnsi="Courier New" w:cs="Courier New" w:hint="default"/>
+      </w:rPr>
+    </w:lvl>
+    <w:lvl w:ilvl="5" w:tplc="08160005" w:tentative="1">
+      <w:start w:val="1"/>
+      <w:numFmt w:val="bullet"/>
+      <w:lvlText w:val=""/>
+      <w:lvlJc w:val="left"/>
+      <w:pPr>
+        <w:ind w:left="4320" w:hanging="360"/>
+      </w:pPr>
+      <w:rPr>
+        <w:rFonts w:ascii="Wingdings" w:hAnsi="Wingdings" w:hint="default"/>
+      </w:rPr>
+    </w:lvl>
+    <w:lvl w:ilvl="6" w:tplc="08160001" w:tentative="1">
+      <w:start w:val="1"/>
+      <w:numFmt w:val="bullet"/>
+      <w:lvlText w:val=""/>
+      <w:lvlJc w:val="left"/>
+      <w:pPr>
+        <w:ind w:left="5040" w:hanging="360"/>
+      </w:pPr>
+      <w:rPr>
+        <w:rFonts w:ascii="Symbol" w:hAnsi="Symbol" w:hint="default"/>
+      </w:rPr>
+    </w:lvl>
+    <w:lvl w:ilvl="7" w:tplc="08160003" w:tentative="1">
+      <w:start w:val="1"/>
+      <w:numFmt w:val="bullet"/>
+      <w:lvlText w:val="o"/>
+      <w:lvlJc w:val="left"/>
+      <w:pPr>
+        <w:ind w:left="5760" w:hanging="360"/>
+      </w:pPr>
+      <w:rPr>
+        <w:rFonts w:ascii="Courier New" w:hAnsi="Courier New" w:cs="Courier New" w:hint="default"/>
+      </w:rPr>
+    </w:lvl>
+    <w:lvl w:ilvl="8" w:tplc="08160005" w:tentative="1">
+      <w:start w:val="1"/>
+      <w:numFmt w:val="bullet"/>
+      <w:lvlText w:val=""/>
+      <w:lvlJc w:val="left"/>
+      <w:pPr>
+        <w:ind w:left="6480" w:hanging="360"/>
+      </w:pPr>
+      <w:rPr>
+        <w:rFonts w:ascii="Wingdings" w:hAnsi="Wingdings" w:hint="default"/>
+      </w:rPr>
+    </w:lvl>
+  </w:abstractNum>
+  <w:abstractNum w:abstractNumId="11" w15:restartNumberingAfterBreak="0">
+    <w:nsid w:val="5BBE48FC"/>
+    <w:multiLevelType w:val="hybridMultilevel"/>
+    <w:tmpl w:val="4DA06310"/>
+    <w:lvl w:ilvl="0" w:tplc="0816000F">
+      <w:start w:val="1"/>
+      <w:numFmt w:val="decimal"/>
+      <w:lvlText w:val="%1."/>
+      <w:lvlJc w:val="left"/>
+      <w:pPr>
+        <w:ind w:left="1080" w:hanging="360"/>
+      </w:pPr>
+    </w:lvl>
+    <w:lvl w:ilvl="1" w:tplc="08160019" w:tentative="1">
+      <w:start w:val="1"/>
+      <w:numFmt w:val="lowerLetter"/>
+      <w:lvlText w:val="%2."/>
+      <w:lvlJc w:val="left"/>
+      <w:pPr>
+        <w:ind w:left="1800" w:hanging="360"/>
+      </w:pPr>
+    </w:lvl>
+    <w:lvl w:ilvl="2" w:tplc="0816001B" w:tentative="1">
+      <w:start w:val="1"/>
+      <w:numFmt w:val="lowerRoman"/>
+      <w:lvlText w:val="%3."/>
+      <w:lvlJc w:val="right"/>
+      <w:pPr>
+        <w:ind w:left="2520" w:hanging="180"/>
+      </w:pPr>
+    </w:lvl>
+    <w:lvl w:ilvl="3" w:tplc="0816000F" w:tentative="1">
+      <w:start w:val="1"/>
+      <w:numFmt w:val="decimal"/>
+      <w:lvlText w:val="%4."/>
+      <w:lvlJc w:val="left"/>
+      <w:pPr>
+        <w:ind w:left="3240" w:hanging="360"/>
+      </w:pPr>
+    </w:lvl>
+    <w:lvl w:ilvl="4" w:tplc="08160019" w:tentative="1">
+      <w:start w:val="1"/>
+      <w:numFmt w:val="lowerLetter"/>
+      <w:lvlText w:val="%5."/>
+      <w:lvlJc w:val="left"/>
+      <w:pPr>
+        <w:ind w:left="3960" w:hanging="360"/>
+      </w:pPr>
+    </w:lvl>
+    <w:lvl w:ilvl="5" w:tplc="0816001B" w:tentative="1">
+      <w:start w:val="1"/>
+      <w:numFmt w:val="lowerRoman"/>
+      <w:lvlText w:val="%6."/>
+      <w:lvlJc w:val="right"/>
+      <w:pPr>
+        <w:ind w:left="4680" w:hanging="180"/>
+      </w:pPr>
+    </w:lvl>
+    <w:lvl w:ilvl="6" w:tplc="0816000F" w:tentative="1">
+      <w:start w:val="1"/>
+      <w:numFmt w:val="decimal"/>
+      <w:lvlText w:val="%7."/>
+      <w:lvlJc w:val="left"/>
+      <w:pPr>
+        <w:ind w:left="5400" w:hanging="360"/>
+      </w:pPr>
+    </w:lvl>
+    <w:lvl w:ilvl="7" w:tplc="08160019" w:tentative="1">
+      <w:start w:val="1"/>
+      <w:numFmt w:val="lowerLetter"/>
+      <w:lvlText w:val="%8."/>
+      <w:lvlJc w:val="left"/>
+      <w:pPr>
+        <w:ind w:left="6120" w:hanging="360"/>
+      </w:pPr>
+    </w:lvl>
+    <w:lvl w:ilvl="8" w:tplc="0816001B" w:tentative="1">
+      <w:start w:val="1"/>
+      <w:numFmt w:val="lowerRoman"/>
+      <w:lvlText w:val="%9."/>
+      <w:lvlJc w:val="right"/>
+      <w:pPr>
+        <w:ind w:left="6840" w:hanging="180"/>
+      </w:pPr>
+    </w:lvl>
+  </w:abstractNum>
+  <w:abstractNum w:abstractNumId="12" w15:restartNumberingAfterBreak="0">
     <w:nsid w:val="63D36F7D"/>
     <w:multiLevelType w:val="hybridMultilevel"/>
     <w:tmpl w:val="BDC26CD8"/>
@@ -2961,7 +5331,7 @@
       </w:rPr>
     </w:lvl>
   </w:abstractNum>
-  <w:abstractNum w:abstractNumId="4" w15:restartNumberingAfterBreak="0">
+  <w:abstractNum w:abstractNumId="13" w15:restartNumberingAfterBreak="0">
     <w:nsid w:val="647222B1"/>
     <w:multiLevelType w:val="hybridMultilevel"/>
     <w:tmpl w:val="0EEA6BCC"/>
@@ -3074,7 +5444,7 @@
       </w:rPr>
     </w:lvl>
   </w:abstractNum>
-  <w:abstractNum w:abstractNumId="5" w15:restartNumberingAfterBreak="0">
+  <w:abstractNum w:abstractNumId="14" w15:restartNumberingAfterBreak="0">
     <w:nsid w:val="76FD191E"/>
     <w:multiLevelType w:val="hybridMultilevel"/>
     <w:tmpl w:val="7188D25A"/>
@@ -3160,7 +5530,7 @@
       </w:pPr>
     </w:lvl>
   </w:abstractNum>
-  <w:abstractNum w:abstractNumId="6" w15:restartNumberingAfterBreak="0">
+  <w:abstractNum w:abstractNumId="15" w15:restartNumberingAfterBreak="0">
     <w:nsid w:val="7C546711"/>
     <w:multiLevelType w:val="hybridMultilevel"/>
     <w:tmpl w:val="6A8CFAD2"/>
@@ -3273,7 +5643,7 @@
       </w:rPr>
     </w:lvl>
   </w:abstractNum>
-  <w:abstractNum w:abstractNumId="7" w15:restartNumberingAfterBreak="0">
+  <w:abstractNum w:abstractNumId="16" w15:restartNumberingAfterBreak="0">
     <w:nsid w:val="7D4F13A5"/>
     <w:multiLevelType w:val="hybridMultilevel"/>
     <w:tmpl w:val="A0C064A6"/>
@@ -3386,7 +5756,7 @@
       </w:rPr>
     </w:lvl>
   </w:abstractNum>
-  <w:abstractNum w:abstractNumId="8" w15:restartNumberingAfterBreak="0">
+  <w:abstractNum w:abstractNumId="17" w15:restartNumberingAfterBreak="0">
     <w:nsid w:val="7DFC0DA2"/>
     <w:multiLevelType w:val="hybridMultilevel"/>
     <w:tmpl w:val="8780984E"/>
@@ -3476,30 +5846,57 @@
     <w:abstractNumId w:val="0"/>
   </w:num>
   <w:num w:numId="2">
-    <w:abstractNumId w:val="8"/>
+    <w:abstractNumId w:val="17"/>
   </w:num>
   <w:num w:numId="3">
-    <w:abstractNumId w:val="2"/>
+    <w:abstractNumId w:val="8"/>
   </w:num>
   <w:num w:numId="4">
     <w:abstractNumId w:val="0"/>
   </w:num>
   <w:num w:numId="5">
+    <w:abstractNumId w:val="14"/>
+  </w:num>
+  <w:num w:numId="6">
+    <w:abstractNumId w:val="16"/>
+  </w:num>
+  <w:num w:numId="7">
+    <w:abstractNumId w:val="13"/>
+  </w:num>
+  <w:num w:numId="8">
+    <w:abstractNumId w:val="12"/>
+  </w:num>
+  <w:num w:numId="9">
+    <w:abstractNumId w:val="15"/>
+  </w:num>
+  <w:num w:numId="10">
+    <w:abstractNumId w:val="7"/>
+  </w:num>
+  <w:num w:numId="11">
+    <w:abstractNumId w:val="11"/>
+  </w:num>
+  <w:num w:numId="12">
+    <w:abstractNumId w:val="6"/>
+  </w:num>
+  <w:num w:numId="13">
+    <w:abstractNumId w:val="9"/>
+  </w:num>
+  <w:num w:numId="14">
+    <w:abstractNumId w:val="2"/>
+  </w:num>
+  <w:num w:numId="15">
+    <w:abstractNumId w:val="4"/>
+  </w:num>
+  <w:num w:numId="16">
+    <w:abstractNumId w:val="10"/>
+  </w:num>
+  <w:num w:numId="17">
     <w:abstractNumId w:val="5"/>
   </w:num>
-  <w:num w:numId="6">
-    <w:abstractNumId w:val="7"/>
-  </w:num>
-  <w:num w:numId="7">
-    <w:abstractNumId w:val="4"/>
-  </w:num>
-  <w:num w:numId="8">
+  <w:num w:numId="18">
     <w:abstractNumId w:val="3"/>
   </w:num>
-  <w:num w:numId="9">
-    <w:abstractNumId w:val="6"/>
-  </w:num>
-  <w:num w:numId="10">
+  <w:num w:numId="19">
     <w:abstractNumId w:val="1"/>
   </w:num>
 </w:numbering>
@@ -4834,6 +7231,17 @@
       </w:tblBorders>
     </w:tblPr>
   </w:style>
+  <w:style w:type="paragraph" w:styleId="PargrafodaLista">
+    <w:name w:val="List Paragraph"/>
+    <w:basedOn w:val="Normal"/>
+    <w:uiPriority w:val="34"/>
+    <w:qFormat/>
+    <w:rsid w:val="008169F0"/>
+    <w:pPr>
+      <w:ind w:left="720"/>
+      <w:contextualSpacing/>
+    </w:pPr>
+  </w:style>
 </w:styles>
 </file>
 

</xml_diff>

<commit_message>
Adicionado ficheiros da lib externa JFreeChart para gráficos
</commit_message>
<xml_diff>
--- a/Relatorio_POO_21606_21607.docx
+++ b/Relatorio_POO_21606_21607.docx
@@ -3073,7 +3073,14 @@
         <w:spacing w:before="240" w:after="240" w:line="276" w:lineRule="auto"/>
       </w:pPr>
       <w:r>
-        <w:t>String name: guarda o nome;</w:t>
+        <w:rPr>
+          <w:b/>
+          <w:bCs/>
+        </w:rPr>
+        <w:t>String name:</w:t>
+      </w:r>
+      <w:r>
+        <w:t xml:space="preserve"> guarda o nome;</w:t>
       </w:r>
     </w:p>
     <w:p>
@@ -3086,7 +3093,14 @@
         <w:spacing w:before="240" w:after="240" w:line="276" w:lineRule="auto"/>
       </w:pPr>
       <w:r>
-        <w:t>int CC: guarda o CC;</w:t>
+        <w:rPr>
+          <w:b/>
+          <w:bCs/>
+        </w:rPr>
+        <w:t>int CC:</w:t>
+      </w:r>
+      <w:r>
+        <w:t xml:space="preserve"> guarda o CC;</w:t>
       </w:r>
     </w:p>
     <w:p>
@@ -3099,7 +3113,14 @@
         <w:spacing w:before="240" w:after="240" w:line="276" w:lineRule="auto"/>
       </w:pPr>
       <w:r>
-        <w:t>char gender: guarda o género (M ou F);</w:t>
+        <w:rPr>
+          <w:b/>
+          <w:bCs/>
+        </w:rPr>
+        <w:t>char gender</w:t>
+      </w:r>
+      <w:r>
+        <w:t>: guarda o género (M ou F);</w:t>
       </w:r>
     </w:p>
     <w:p>
@@ -3112,7 +3133,14 @@
         <w:spacing w:before="240" w:after="240" w:line="276" w:lineRule="auto"/>
       </w:pPr>
       <w:r>
-        <w:t>LocalDate birthDate: guarda data de nascimento;</w:t>
+        <w:rPr>
+          <w:b/>
+          <w:bCs/>
+        </w:rPr>
+        <w:t>LocalDate birthDate</w:t>
+      </w:r>
+      <w:r>
+        <w:t>: guarda data de nascimento;</w:t>
       </w:r>
     </w:p>
     <w:p>
@@ -3125,7 +3153,14 @@
         <w:spacing w:before="240" w:after="240" w:line="276" w:lineRule="auto"/>
       </w:pPr>
       <w:r>
-        <w:t>String password: guarda password;</w:t>
+        <w:rPr>
+          <w:b/>
+          <w:bCs/>
+        </w:rPr>
+        <w:t>String password</w:t>
+      </w:r>
+      <w:r>
+        <w:t>: guarda password;</w:t>
       </w:r>
     </w:p>
     <w:p>
@@ -3138,7 +3173,14 @@
         <w:spacing w:before="240" w:after="240" w:line="276" w:lineRule="auto"/>
       </w:pPr>
       <w:r>
-        <w:t>boolean voted: guarda verificação se já votou numa determinada eleição;</w:t>
+        <w:rPr>
+          <w:b/>
+          <w:bCs/>
+        </w:rPr>
+        <w:t>boolean voted</w:t>
+      </w:r>
+      <w:r>
+        <w:t>: guarda verificação se já votou numa determinada eleição;</w:t>
       </w:r>
     </w:p>
     <w:p>
@@ -3151,7 +3193,14 @@
         <w:spacing w:before="240" w:after="240" w:line="276" w:lineRule="auto"/>
       </w:pPr>
       <w:r>
-        <w:t>CandidateBean votedCandidate: guarda em que candidato votou numa determinada eleição;</w:t>
+        <w:rPr>
+          <w:b/>
+          <w:bCs/>
+        </w:rPr>
+        <w:t>CandidateBean votedCandidate</w:t>
+      </w:r>
+      <w:r>
+        <w:t>: guarda em que candidato votou numa determinada eleição;</w:t>
       </w:r>
     </w:p>
     <w:p>
@@ -3164,7 +3213,14 @@
         <w:spacing w:before="240" w:after="240" w:line="276" w:lineRule="auto"/>
       </w:pPr>
       <w:r>
-        <w:t>ImageIcon photo: guarda a foto;</w:t>
+        <w:rPr>
+          <w:b/>
+          <w:bCs/>
+        </w:rPr>
+        <w:t>ImageIcon photo</w:t>
+      </w:r>
+      <w:r>
+        <w:t>: guarda a foto;</w:t>
       </w:r>
     </w:p>
     <w:p>
@@ -3269,10 +3325,14 @@
         <w:spacing w:before="240" w:after="240" w:line="276" w:lineRule="auto"/>
       </w:pPr>
       <w:r>
-        <w:t>void resetElectorsVoted()</w:t>
-      </w:r>
-      <w:r>
-        <w:t>: reinicia os eleitores de forma a poderem ser reutilizados numa nova eleição;</w:t>
+        <w:rPr>
+          <w:b/>
+          <w:bCs/>
+        </w:rPr>
+        <w:t>void resetElectorsVoted():</w:t>
+      </w:r>
+      <w:r>
+        <w:t xml:space="preserve"> reinicia os eleitores de forma a poderem ser reutilizados numa nova eleição;</w:t>
       </w:r>
     </w:p>
     <w:p>
@@ -3285,13 +3345,14 @@
         <w:spacing w:before="240" w:after="240" w:line="276" w:lineRule="auto"/>
       </w:pPr>
       <w:r>
-        <w:t>v</w:t>
-      </w:r>
-      <w:r>
-        <w:t>oid orderArrayListByCC()</w:t>
-      </w:r>
-      <w:r>
-        <w:t>: ordena eleitores pelo CC</w:t>
+        <w:rPr>
+          <w:b/>
+          <w:bCs/>
+        </w:rPr>
+        <w:t>void orderArrayListByCC():</w:t>
+      </w:r>
+      <w:r>
+        <w:t xml:space="preserve"> ordena eleitores pelo CC</w:t>
       </w:r>
     </w:p>
     <w:p>
@@ -3439,7 +3500,38 @@
         <w:t xml:space="preserve">os os menos (JFrames e JDialogs) da aplicação. Encontra-se a </w:t>
       </w:r>
       <w:r>
-        <w:t xml:space="preserve">GUIAbout onde é um pequeno JDialog composto por uma TextArea que contém uma pequena descrição da aplicação. </w:t>
+        <w:t xml:space="preserve">GUIAbout </w:t>
+      </w:r>
+      <w:r>
+        <w:t xml:space="preserve">que </w:t>
+      </w:r>
+      <w:r>
+        <w:t xml:space="preserve">é um pequeno JDialog composto por uma TextArea que contém uma pequena descrição da aplicação. </w:t>
+      </w:r>
+    </w:p>
+    <w:p>
+      <w:pPr>
+        <w:spacing w:before="240" w:after="240" w:line="276" w:lineRule="auto"/>
+        <w:ind w:left="360"/>
+      </w:pPr>
+      <w:r>
+        <w:t>Encontra-se a GUICanditate que é JFrame composto alguns JButton’s, JList’s, TextField’s eJLabels</w:t>
+      </w:r>
+      <w:r>
+        <w:t xml:space="preserve"> e pelos seguintes métodos:</w:t>
+      </w:r>
+    </w:p>
+    <w:p>
+      <w:pPr>
+        <w:pStyle w:val="PargrafodaLista"/>
+        <w:numPr>
+          <w:ilvl w:val="0"/>
+          <w:numId w:val="20"/>
+        </w:numPr>
+        <w:spacing w:before="240" w:after="240" w:line="276" w:lineRule="auto"/>
+      </w:pPr>
+      <w:r>
+        <w:t>void updateGUIList()</w:t>
       </w:r>
     </w:p>
     <w:p>
@@ -3571,6 +3663,7 @@
         <w:spacing w:before="120"/>
       </w:pPr>
       <w:r>
+        <w:lastRenderedPageBreak/>
         <w:t>S</w:t>
       </w:r>
       <w:r>
@@ -3603,7 +3696,6 @@
       </w:pPr>
       <w:bookmarkStart w:id="6" w:name="_Toc510611630"/>
       <w:r>
-        <w:lastRenderedPageBreak/>
         <w:t>Refer</w:t>
       </w:r>
       <w:r>
@@ -5445,6 +5537,119 @@
     </w:lvl>
   </w:abstractNum>
   <w:abstractNum w:abstractNumId="14" w15:restartNumberingAfterBreak="0">
+    <w:nsid w:val="6817081A"/>
+    <w:multiLevelType w:val="hybridMultilevel"/>
+    <w:tmpl w:val="D70EC132"/>
+    <w:lvl w:ilvl="0" w:tplc="08160001">
+      <w:start w:val="1"/>
+      <w:numFmt w:val="bullet"/>
+      <w:lvlText w:val=""/>
+      <w:lvlJc w:val="left"/>
+      <w:pPr>
+        <w:ind w:left="1080" w:hanging="360"/>
+      </w:pPr>
+      <w:rPr>
+        <w:rFonts w:ascii="Symbol" w:hAnsi="Symbol" w:hint="default"/>
+      </w:rPr>
+    </w:lvl>
+    <w:lvl w:ilvl="1" w:tplc="08160003" w:tentative="1">
+      <w:start w:val="1"/>
+      <w:numFmt w:val="bullet"/>
+      <w:lvlText w:val="o"/>
+      <w:lvlJc w:val="left"/>
+      <w:pPr>
+        <w:ind w:left="1800" w:hanging="360"/>
+      </w:pPr>
+      <w:rPr>
+        <w:rFonts w:ascii="Courier New" w:hAnsi="Courier New" w:cs="Courier New" w:hint="default"/>
+      </w:rPr>
+    </w:lvl>
+    <w:lvl w:ilvl="2" w:tplc="08160005" w:tentative="1">
+      <w:start w:val="1"/>
+      <w:numFmt w:val="bullet"/>
+      <w:lvlText w:val=""/>
+      <w:lvlJc w:val="left"/>
+      <w:pPr>
+        <w:ind w:left="2520" w:hanging="360"/>
+      </w:pPr>
+      <w:rPr>
+        <w:rFonts w:ascii="Wingdings" w:hAnsi="Wingdings" w:hint="default"/>
+      </w:rPr>
+    </w:lvl>
+    <w:lvl w:ilvl="3" w:tplc="08160001" w:tentative="1">
+      <w:start w:val="1"/>
+      <w:numFmt w:val="bullet"/>
+      <w:lvlText w:val=""/>
+      <w:lvlJc w:val="left"/>
+      <w:pPr>
+        <w:ind w:left="3240" w:hanging="360"/>
+      </w:pPr>
+      <w:rPr>
+        <w:rFonts w:ascii="Symbol" w:hAnsi="Symbol" w:hint="default"/>
+      </w:rPr>
+    </w:lvl>
+    <w:lvl w:ilvl="4" w:tplc="08160003" w:tentative="1">
+      <w:start w:val="1"/>
+      <w:numFmt w:val="bullet"/>
+      <w:lvlText w:val="o"/>
+      <w:lvlJc w:val="left"/>
+      <w:pPr>
+        <w:ind w:left="3960" w:hanging="360"/>
+      </w:pPr>
+      <w:rPr>
+        <w:rFonts w:ascii="Courier New" w:hAnsi="Courier New" w:cs="Courier New" w:hint="default"/>
+      </w:rPr>
+    </w:lvl>
+    <w:lvl w:ilvl="5" w:tplc="08160005" w:tentative="1">
+      <w:start w:val="1"/>
+      <w:numFmt w:val="bullet"/>
+      <w:lvlText w:val=""/>
+      <w:lvlJc w:val="left"/>
+      <w:pPr>
+        <w:ind w:left="4680" w:hanging="360"/>
+      </w:pPr>
+      <w:rPr>
+        <w:rFonts w:ascii="Wingdings" w:hAnsi="Wingdings" w:hint="default"/>
+      </w:rPr>
+    </w:lvl>
+    <w:lvl w:ilvl="6" w:tplc="08160001" w:tentative="1">
+      <w:start w:val="1"/>
+      <w:numFmt w:val="bullet"/>
+      <w:lvlText w:val=""/>
+      <w:lvlJc w:val="left"/>
+      <w:pPr>
+        <w:ind w:left="5400" w:hanging="360"/>
+      </w:pPr>
+      <w:rPr>
+        <w:rFonts w:ascii="Symbol" w:hAnsi="Symbol" w:hint="default"/>
+      </w:rPr>
+    </w:lvl>
+    <w:lvl w:ilvl="7" w:tplc="08160003" w:tentative="1">
+      <w:start w:val="1"/>
+      <w:numFmt w:val="bullet"/>
+      <w:lvlText w:val="o"/>
+      <w:lvlJc w:val="left"/>
+      <w:pPr>
+        <w:ind w:left="6120" w:hanging="360"/>
+      </w:pPr>
+      <w:rPr>
+        <w:rFonts w:ascii="Courier New" w:hAnsi="Courier New" w:cs="Courier New" w:hint="default"/>
+      </w:rPr>
+    </w:lvl>
+    <w:lvl w:ilvl="8" w:tplc="08160005" w:tentative="1">
+      <w:start w:val="1"/>
+      <w:numFmt w:val="bullet"/>
+      <w:lvlText w:val=""/>
+      <w:lvlJc w:val="left"/>
+      <w:pPr>
+        <w:ind w:left="6840" w:hanging="360"/>
+      </w:pPr>
+      <w:rPr>
+        <w:rFonts w:ascii="Wingdings" w:hAnsi="Wingdings" w:hint="default"/>
+      </w:rPr>
+    </w:lvl>
+  </w:abstractNum>
+  <w:abstractNum w:abstractNumId="15" w15:restartNumberingAfterBreak="0">
     <w:nsid w:val="76FD191E"/>
     <w:multiLevelType w:val="hybridMultilevel"/>
     <w:tmpl w:val="7188D25A"/>
@@ -5530,7 +5735,7 @@
       </w:pPr>
     </w:lvl>
   </w:abstractNum>
-  <w:abstractNum w:abstractNumId="15" w15:restartNumberingAfterBreak="0">
+  <w:abstractNum w:abstractNumId="16" w15:restartNumberingAfterBreak="0">
     <w:nsid w:val="7C546711"/>
     <w:multiLevelType w:val="hybridMultilevel"/>
     <w:tmpl w:val="6A8CFAD2"/>
@@ -5643,7 +5848,7 @@
       </w:rPr>
     </w:lvl>
   </w:abstractNum>
-  <w:abstractNum w:abstractNumId="16" w15:restartNumberingAfterBreak="0">
+  <w:abstractNum w:abstractNumId="17" w15:restartNumberingAfterBreak="0">
     <w:nsid w:val="7D4F13A5"/>
     <w:multiLevelType w:val="hybridMultilevel"/>
     <w:tmpl w:val="A0C064A6"/>
@@ -5756,7 +5961,7 @@
       </w:rPr>
     </w:lvl>
   </w:abstractNum>
-  <w:abstractNum w:abstractNumId="17" w15:restartNumberingAfterBreak="0">
+  <w:abstractNum w:abstractNumId="18" w15:restartNumberingAfterBreak="0">
     <w:nsid w:val="7DFC0DA2"/>
     <w:multiLevelType w:val="hybridMultilevel"/>
     <w:tmpl w:val="8780984E"/>
@@ -5846,7 +6051,7 @@
     <w:abstractNumId w:val="0"/>
   </w:num>
   <w:num w:numId="2">
-    <w:abstractNumId w:val="17"/>
+    <w:abstractNumId w:val="18"/>
   </w:num>
   <w:num w:numId="3">
     <w:abstractNumId w:val="8"/>
@@ -5855,10 +6060,10 @@
     <w:abstractNumId w:val="0"/>
   </w:num>
   <w:num w:numId="5">
-    <w:abstractNumId w:val="14"/>
+    <w:abstractNumId w:val="15"/>
   </w:num>
   <w:num w:numId="6">
-    <w:abstractNumId w:val="16"/>
+    <w:abstractNumId w:val="17"/>
   </w:num>
   <w:num w:numId="7">
     <w:abstractNumId w:val="13"/>
@@ -5867,7 +6072,7 @@
     <w:abstractNumId w:val="12"/>
   </w:num>
   <w:num w:numId="9">
-    <w:abstractNumId w:val="15"/>
+    <w:abstractNumId w:val="16"/>
   </w:num>
   <w:num w:numId="10">
     <w:abstractNumId w:val="7"/>
@@ -5898,6 +6103,9 @@
   </w:num>
   <w:num w:numId="19">
     <w:abstractNumId w:val="1"/>
+  </w:num>
+  <w:num w:numId="20">
+    <w:abstractNumId w:val="14"/>
   </w:num>
 </w:numbering>
 </file>

</xml_diff>